<commit_message>
Python example document updated
</commit_message>
<xml_diff>
--- a/MethodSCRIPTExample_Python/MethodSCRIPTExample-Python.docx
+++ b/MethodSCRIPTExample_Python/MethodSCRIPTExample-Python.docx
@@ -544,584 +544,367 @@
           <w:lang w:val="en-US"/>
         </w:rPr>
       </w:pPr>
-    </w:p>
-    <w:p>
-      <w:pPr>
-        <w:pStyle w:val="ListParagraph"/>
-        <w:numPr>
-          <w:ilvl w:val="0"/>
-          <w:numId w:val="10"/>
-        </w:numPr>
-        <w:rPr>
-          <w:lang w:val="en-US"/>
-        </w:rPr>
-      </w:pPr>
-      <w:bookmarkStart w:id="0" w:name="_Hlk4422288"/>
-      <w:r>
-        <w:rPr>
-          <w:lang w:val="en-US"/>
-        </w:rPr>
-        <w:t>PSEsPicoLib.py</w:t>
-      </w:r>
-    </w:p>
-    <w:bookmarkEnd w:id="0"/>
-    <w:p>
-      <w:pPr>
-        <w:pStyle w:val="ListParagraph"/>
-        <w:numPr>
-          <w:ilvl w:val="0"/>
-          <w:numId w:val="10"/>
-        </w:numPr>
-        <w:rPr>
-          <w:lang w:val="en-US"/>
-        </w:rPr>
-      </w:pPr>
-      <w:r>
-        <w:rPr>
-          <w:lang w:val="en-US"/>
-        </w:rPr>
+      <w:r>
+        <w:rPr>
+          <w:lang w:val="en-US"/>
+        </w:rPr>
+        <w:t xml:space="preserve">The example </w:t>
+      </w:r>
+      <w:r>
+        <w:rPr>
+          <w:lang w:val="en-US"/>
+        </w:rPr>
+        <w:t>“</w:t>
+      </w:r>
+      <w:r>
+        <w:rPr>
+          <w:lang w:val="en-US"/>
+        </w:rPr>
+        <w:t>MSConsoleExample</w:t>
+      </w:r>
+      <w:r>
+        <w:rPr>
+          <w:lang w:val="en-US"/>
+        </w:rPr>
+        <w:t>.py</w:t>
+      </w:r>
+      <w:r>
+        <w:rPr>
+          <w:lang w:val="en-US"/>
+        </w:rPr>
+        <w:t>” found in the “/</w:t>
+      </w:r>
+      <w:r>
+        <w:rPr>
+          <w:lang w:val="en-US"/>
+        </w:rPr>
+        <w:t>MethodSCRIPTExample</w:t>
+      </w:r>
+      <w:r>
+        <w:rPr>
+          <w:lang w:val="en-US"/>
+        </w:rPr>
+        <w:t>_</w:t>
+      </w:r>
+      <w:r>
+        <w:rPr>
+          <w:lang w:val="en-US"/>
+        </w:rPr>
+        <w:t>Python</w:t>
+      </w:r>
+      <w:r>
+        <w:rPr>
+          <w:lang w:val="en-US"/>
+        </w:rPr>
+        <w:t>” folder demonstrate</w:t>
+      </w:r>
+      <w:r>
+        <w:rPr>
+          <w:lang w:val="en-US"/>
+        </w:rPr>
+        <w:t>s</w:t>
+      </w:r>
+      <w:r>
+        <w:rPr>
+          <w:lang w:val="en-US"/>
+        </w:rPr>
+        <w:t xml:space="preserve"> basic </w:t>
+      </w:r>
+      <w:r>
+        <w:rPr>
+          <w:lang w:val="en-US"/>
+        </w:rPr>
+        <w:t xml:space="preserve">communication </w:t>
+      </w:r>
+      <w:r>
+        <w:rPr>
+          <w:lang w:val="en-US"/>
+        </w:rPr>
+        <w:t xml:space="preserve">with the EmStat Pico </w:t>
+      </w:r>
+      <w:r>
+        <w:rPr>
+          <w:lang w:val="en-US"/>
+        </w:rPr>
+        <w:t xml:space="preserve">using Python. </w:t>
+      </w:r>
+    </w:p>
+    <w:p>
+      <w:pPr>
+        <w:rPr>
+          <w:lang w:val="en-US"/>
+        </w:rPr>
+      </w:pPr>
+    </w:p>
+    <w:p>
+      <w:pPr>
+        <w:rPr>
+          <w:lang w:val="en-US"/>
+        </w:rPr>
+      </w:pPr>
+      <w:r>
+        <w:rPr>
+          <w:lang w:val="en-US"/>
+        </w:rPr>
+        <w:t>Th</w:t>
+      </w:r>
+      <w:r>
+        <w:rPr>
+          <w:lang w:val="en-US"/>
+        </w:rPr>
+        <w:t xml:space="preserve">e </w:t>
+      </w:r>
+      <w:r>
+        <w:rPr>
+          <w:lang w:val="en-US"/>
+        </w:rPr>
+        <w:t>“</w:t>
+      </w:r>
+      <w:r>
+        <w:rPr>
+          <w:lang w:val="en-US"/>
+        </w:rPr>
+        <w:t>MSPlotCV</w:t>
+      </w:r>
+      <w:r>
+        <w:rPr>
+          <w:lang w:val="en-US"/>
+        </w:rPr>
+        <w:t>.py</w:t>
+      </w:r>
+      <w:r>
+        <w:rPr>
+          <w:lang w:val="en-US"/>
+        </w:rPr>
+        <w:t>”</w:t>
+      </w:r>
+      <w:r>
+        <w:rPr>
+          <w:lang w:val="en-US"/>
+        </w:rPr>
+        <w:t xml:space="preserve"> example </w:t>
+      </w:r>
+      <w:r>
+        <w:rPr>
+          <w:lang w:val="en-US"/>
+        </w:rPr>
+        <w:t xml:space="preserve">demonstrates </w:t>
+      </w:r>
+      <w:r>
+        <w:rPr>
+          <w:lang w:val="en-US"/>
+        </w:rPr>
+        <w:t>the common electrochemical technique: Cyclic Voltammetry and plots the resulting voltammogram.</w:t>
+      </w:r>
+    </w:p>
+    <w:p>
+      <w:pPr>
+        <w:rPr>
+          <w:lang w:val="en-US"/>
+        </w:rPr>
+      </w:pPr>
+    </w:p>
+    <w:p>
+      <w:pPr>
+        <w:rPr>
+          <w:lang w:val="en-US"/>
+        </w:rPr>
+      </w:pPr>
+      <w:r>
+        <w:rPr>
+          <w:lang w:val="en-US"/>
+        </w:rPr>
+        <w:t>Th</w:t>
+      </w:r>
+      <w:r>
+        <w:rPr>
+          <w:lang w:val="en-US"/>
+        </w:rPr>
+        <w:t>e “</w:t>
+      </w:r>
+      <w:r>
+        <w:rPr>
+          <w:lang w:val="en-US"/>
+        </w:rPr>
+        <w:t>MSPlotEIS</w:t>
+      </w:r>
+      <w:r>
+        <w:rPr>
+          <w:lang w:val="en-US"/>
+        </w:rPr>
+        <w:t>.py</w:t>
+      </w:r>
+      <w:r>
+        <w:rPr>
+          <w:lang w:val="en-US"/>
+        </w:rPr>
+        <w:t>”</w:t>
+      </w:r>
+      <w:r>
+        <w:rPr>
+          <w:lang w:val="en-US"/>
+        </w:rPr>
+        <w:t xml:space="preserve"> example </w:t>
+      </w:r>
+      <w:r>
+        <w:rPr>
+          <w:lang w:val="en-US"/>
+        </w:rPr>
+        <w:t>demonstrates the Electrochemical Impedance Spectroscopy technique and plot the resulting Nyquist and Bode plots.</w:t>
+      </w:r>
+    </w:p>
+    <w:p>
+      <w:pPr>
+        <w:pStyle w:val="Heading2"/>
+      </w:pPr>
+      <w:r>
+        <w:rPr>
+          <w:bCs/>
+        </w:rPr>
+        <w:t>Examples</w:t>
+      </w:r>
+      <w:r>
+        <w:t>:</w:t>
+      </w:r>
+    </w:p>
+    <w:p>
+      <w:pPr>
+        <w:pStyle w:val="Heading3"/>
+      </w:pPr>
+      <w:r>
+        <w:t xml:space="preserve">Example 1: </w:t>
+      </w:r>
+      <w:r>
+        <w:t>Console</w:t>
+      </w:r>
+      <w:r>
+        <w:t xml:space="preserve"> Example</w:t>
+      </w:r>
+      <w:r>
+        <w:t xml:space="preserve"> (</w:t>
+      </w:r>
+      <w:r>
         <w:t>MSConsoleExample.py</w:t>
       </w:r>
-    </w:p>
-    <w:p>
-      <w:pPr>
-        <w:pStyle w:val="ListParagraph"/>
-        <w:numPr>
-          <w:ilvl w:val="0"/>
-          <w:numId w:val="10"/>
-        </w:numPr>
-        <w:rPr>
-          <w:lang w:val="en-US"/>
-        </w:rPr>
-      </w:pPr>
-      <w:r>
-        <w:rPr>
-          <w:lang w:val="en-US"/>
-        </w:rPr>
-        <w:t>MSPlotCV.py</w:t>
-      </w:r>
-    </w:p>
-    <w:p>
-      <w:pPr>
-        <w:pStyle w:val="ListParagraph"/>
-        <w:numPr>
-          <w:ilvl w:val="0"/>
-          <w:numId w:val="10"/>
-        </w:numPr>
-        <w:rPr>
-          <w:lang w:val="en-US"/>
-        </w:rPr>
-      </w:pPr>
-      <w:r>
-        <w:rPr>
-          <w:lang w:val="en-US"/>
-        </w:rPr>
-        <w:t>MSPlotEIS.py</w:t>
-      </w:r>
-    </w:p>
-    <w:p>
-      <w:pPr>
-        <w:pStyle w:val="ListParagraph"/>
-        <w:numPr>
-          <w:ilvl w:val="0"/>
-          <w:numId w:val="10"/>
-        </w:numPr>
-        <w:rPr>
-          <w:lang w:val="en-US"/>
-        </w:rPr>
-      </w:pPr>
-      <w:r>
-        <w:rPr>
-          <w:lang w:val="en-US"/>
-        </w:rPr>
-        <w:t>\MethodSCRIPT files</w:t>
-      </w:r>
-      <w:r>
-        <w:rPr>
-          <w:lang w:val="en-US"/>
-        </w:rPr>
-        <w:t>\</w:t>
-      </w:r>
-      <w:r>
+      <w:r>
+        <w:t>)</w:t>
+      </w:r>
+    </w:p>
+    <w:p>
+      <w:pPr>
+        <w:rPr>
+          <w:lang w:val="en-US"/>
+        </w:rPr>
+      </w:pPr>
+      <w:r>
+        <w:rPr>
+          <w:lang w:val="en-US"/>
+        </w:rPr>
+        <w:t>This example opens a communication port, sends a MethodSCRIPT file, read</w:t>
+      </w:r>
+      <w:r>
+        <w:rPr>
+          <w:lang w:val="en-US"/>
+        </w:rPr>
+        <w:t>s and</w:t>
+      </w:r>
+      <w:r>
+        <w:rPr>
+          <w:lang w:val="en-US"/>
+        </w:rPr>
+        <w:t xml:space="preserve"> parses the data and prints the parsed data </w:t>
+      </w:r>
+      <w:r>
+        <w:rPr>
+          <w:lang w:val="en-US"/>
+        </w:rPr>
+        <w:t xml:space="preserve">(variable type, value, unit) </w:t>
+      </w:r>
+      <w:r>
+        <w:rPr>
+          <w:lang w:val="en-US"/>
+        </w:rPr>
+        <w:t>on</w:t>
+      </w:r>
+      <w:r>
+        <w:rPr>
+          <w:lang w:val="en-US"/>
+        </w:rPr>
+        <w:t xml:space="preserve"> the console</w:t>
+      </w:r>
+      <w:r>
+        <w:rPr>
+          <w:lang w:val="en-US"/>
+        </w:rPr>
+        <w:t xml:space="preserve">. The metadata </w:t>
+      </w:r>
+      <w:r>
+        <w:rPr>
+          <w:lang w:val="en-US"/>
+        </w:rPr>
+        <w:t>(status,</w:t>
+      </w:r>
+      <w:r>
+        <w:rPr>
+          <w:lang w:val="en-US"/>
+        </w:rPr>
         <w:t xml:space="preserve"> </w:t>
       </w:r>
       <w:r>
         <w:rPr>
           <w:lang w:val="en-US"/>
         </w:rPr>
-        <w:t>MSExampleCV.mscr</w:t>
-      </w:r>
-    </w:p>
-    <w:p>
-      <w:pPr>
-        <w:pStyle w:val="ListParagraph"/>
-        <w:numPr>
-          <w:ilvl w:val="0"/>
-          <w:numId w:val="10"/>
-        </w:numPr>
-        <w:rPr>
-          <w:lang w:val="en-US"/>
-        </w:rPr>
-      </w:pPr>
-      <w:r>
-        <w:rPr>
-          <w:lang w:val="en-US"/>
-        </w:rPr>
-        <w:t>\MethodSCRIPT files</w:t>
-      </w:r>
-      <w:r>
-        <w:rPr>
-          <w:lang w:val="en-US"/>
-        </w:rPr>
-        <w:t>\</w:t>
-      </w:r>
-      <w:r>
+        <w:t xml:space="preserve">currentrange) </w:t>
+      </w:r>
+      <w:r>
+        <w:rPr>
+          <w:lang w:val="en-US"/>
+        </w:rPr>
+        <w:t>are</w:t>
+      </w:r>
+      <w:r>
+        <w:rPr>
+          <w:lang w:val="en-US"/>
+        </w:rPr>
+        <w:t xml:space="preserve"> not parsed i</w:t>
+      </w:r>
+      <w:r>
+        <w:rPr>
+          <w:lang w:val="en-US"/>
+        </w:rPr>
+        <w:t>n</w:t>
+      </w:r>
+      <w:r>
+        <w:rPr>
+          <w:lang w:val="en-US"/>
+        </w:rPr>
+        <w:t xml:space="preserve"> this example.</w:t>
+      </w:r>
+      <w:r>
+        <w:rPr>
+          <w:lang w:val="en-US"/>
+        </w:rPr>
         <w:t xml:space="preserve"> </w:t>
       </w:r>
-      <w:r>
-        <w:rPr>
-          <w:lang w:val="en-US"/>
-        </w:rPr>
-        <w:t>MSExampleEIS.mscr</w:t>
-      </w:r>
-    </w:p>
-    <w:p>
-      <w:pPr>
-        <w:rPr>
-          <w:lang w:val="en-US"/>
-        </w:rPr>
-      </w:pPr>
-    </w:p>
-    <w:p>
-      <w:pPr>
-        <w:rPr>
-          <w:lang w:val="en-US"/>
-        </w:rPr>
-      </w:pPr>
-      <w:r>
-        <w:rPr>
-          <w:lang w:val="en-US"/>
-        </w:rPr>
-        <w:t>Th</w:t>
-      </w:r>
-      <w:r>
-        <w:rPr>
-          <w:lang w:val="en-US"/>
-        </w:rPr>
-        <w:t>e</w:t>
-      </w:r>
-      <w:r>
-        <w:rPr>
-          <w:lang w:val="en-US"/>
-        </w:rPr>
-        <w:t xml:space="preserve"> example</w:t>
-      </w:r>
-      <w:r>
-        <w:rPr>
-          <w:lang w:val="en-US"/>
-        </w:rPr>
-        <w:t>s</w:t>
-      </w:r>
-      <w:r>
-        <w:rPr>
-          <w:lang w:val="en-US"/>
-        </w:rPr>
-        <w:t xml:space="preserve"> </w:t>
-      </w:r>
-      <w:r>
-        <w:rPr>
-          <w:lang w:val="en-US"/>
-        </w:rPr>
-        <w:t>are</w:t>
-      </w:r>
-      <w:r>
-        <w:rPr>
-          <w:lang w:val="en-US"/>
-        </w:rPr>
-        <w:t xml:space="preserve"> based on </w:t>
-      </w:r>
-      <w:r>
-        <w:rPr>
-          <w:lang w:val="en-US"/>
-        </w:rPr>
-        <w:t>P</w:t>
-      </w:r>
-      <w:r>
-        <w:rPr>
-          <w:lang w:val="en-US"/>
-        </w:rPr>
-        <w:t xml:space="preserve">ython </w:t>
-      </w:r>
-      <w:r>
-        <w:rPr>
-          <w:lang w:val="en-US"/>
-        </w:rPr>
-        <w:t>under</w:t>
-      </w:r>
-      <w:r>
-        <w:rPr>
-          <w:lang w:val="en-US"/>
-        </w:rPr>
-        <w:t xml:space="preserve"> Windows using the Spyder IDE as part of the Anaconda distribution.</w:t>
-      </w:r>
-    </w:p>
-    <w:p>
-      <w:pPr>
-        <w:rPr>
-          <w:lang w:val="en-US"/>
-        </w:rPr>
-      </w:pPr>
-      <w:r>
-        <w:rPr>
-          <w:lang w:val="en-US"/>
-        </w:rPr>
-        <w:t xml:space="preserve">The example </w:t>
-      </w:r>
-      <w:r>
-        <w:rPr>
-          <w:lang w:val="en-US"/>
-        </w:rPr>
-        <w:t>“</w:t>
-      </w:r>
-      <w:r>
-        <w:rPr>
-          <w:lang w:val="en-US"/>
-        </w:rPr>
-        <w:t>MSConsoleExample</w:t>
-      </w:r>
-      <w:r>
-        <w:rPr>
-          <w:lang w:val="en-US"/>
-        </w:rPr>
-        <w:t>.py</w:t>
-      </w:r>
-      <w:r>
-        <w:rPr>
-          <w:lang w:val="en-US"/>
-        </w:rPr>
-        <w:t xml:space="preserve">” found in the </w:t>
-      </w:r>
-      <w:r>
-        <w:rPr>
-          <w:lang w:val="en-US"/>
-        </w:rPr>
-        <w:t>“</w:t>
-      </w:r>
-      <w:r>
-        <w:rPr>
-          <w:lang w:val="en-US"/>
-        </w:rPr>
-        <w:t>/</w:t>
-      </w:r>
-      <w:r>
-        <w:rPr>
-          <w:lang w:val="en-US"/>
-        </w:rPr>
-        <w:t>MethodSCRIPTExample-Python</w:t>
-      </w:r>
-      <w:r>
-        <w:rPr>
-          <w:lang w:val="en-US"/>
-        </w:rPr>
-        <w:t xml:space="preserve">” folder </w:t>
-      </w:r>
-      <w:r>
-        <w:rPr>
-          <w:lang w:val="en-US"/>
-        </w:rPr>
-        <w:t>demonstrate</w:t>
-      </w:r>
-      <w:r>
-        <w:rPr>
-          <w:lang w:val="en-US"/>
-        </w:rPr>
-        <w:t>s</w:t>
-      </w:r>
-      <w:r>
-        <w:rPr>
-          <w:lang w:val="en-US"/>
-        </w:rPr>
-        <w:t xml:space="preserve"> basic </w:t>
-      </w:r>
-      <w:r>
-        <w:rPr>
-          <w:lang w:val="en-US"/>
-        </w:rPr>
-        <w:t xml:space="preserve">communication </w:t>
-      </w:r>
-      <w:r>
-        <w:rPr>
-          <w:lang w:val="en-US"/>
-        </w:rPr>
-        <w:t xml:space="preserve">with the EmStat Pico </w:t>
-      </w:r>
-      <w:r>
-        <w:rPr>
-          <w:lang w:val="en-US"/>
-        </w:rPr>
-        <w:t xml:space="preserve">using </w:t>
-      </w:r>
-      <w:r>
-        <w:rPr>
-          <w:lang w:val="en-US"/>
-        </w:rPr>
-        <w:t>Python</w:t>
-      </w:r>
-      <w:r>
-        <w:rPr>
-          <w:lang w:val="en-US"/>
-        </w:rPr>
-        <w:t xml:space="preserve">. </w:t>
-      </w:r>
-    </w:p>
-    <w:p>
-      <w:pPr>
-        <w:rPr>
-          <w:lang w:val="en-US"/>
-        </w:rPr>
-      </w:pPr>
-      <w:r>
-        <w:rPr>
-          <w:lang w:val="en-US"/>
-        </w:rPr>
-        <w:t>Th</w:t>
-      </w:r>
-      <w:r>
-        <w:rPr>
-          <w:lang w:val="en-US"/>
-        </w:rPr>
-        <w:t xml:space="preserve">e </w:t>
-      </w:r>
-      <w:r>
-        <w:rPr>
-          <w:lang w:val="en-US"/>
-        </w:rPr>
-        <w:t>“</w:t>
-      </w:r>
-      <w:r>
-        <w:rPr>
-          <w:lang w:val="en-US"/>
-        </w:rPr>
-        <w:t>MSPlotCV</w:t>
-      </w:r>
-      <w:r>
-        <w:rPr>
-          <w:lang w:val="en-US"/>
-        </w:rPr>
-        <w:t xml:space="preserve"> </w:t>
-      </w:r>
-      <w:r>
-        <w:rPr>
-          <w:lang w:val="en-US"/>
-        </w:rPr>
-        <w:t>.py</w:t>
-      </w:r>
-      <w:r>
-        <w:rPr>
-          <w:lang w:val="en-US"/>
-        </w:rPr>
-        <w:t>”</w:t>
-      </w:r>
-      <w:r>
-        <w:rPr>
-          <w:lang w:val="en-US"/>
-        </w:rPr>
-        <w:t xml:space="preserve"> example </w:t>
-      </w:r>
-      <w:r>
-        <w:rPr>
-          <w:lang w:val="en-US"/>
-        </w:rPr>
-        <w:t xml:space="preserve">demonstrates </w:t>
-      </w:r>
-      <w:r>
-        <w:rPr>
-          <w:lang w:val="en-US"/>
-        </w:rPr>
-        <w:t>the common electrochemical technique: Cyclic Voltammetry and plots the resulting voltammogram.</w:t>
-      </w:r>
-    </w:p>
-    <w:p>
-      <w:pPr>
-        <w:rPr>
-          <w:lang w:val="en-US"/>
-        </w:rPr>
-      </w:pPr>
-      <w:r>
-        <w:rPr>
-          <w:lang w:val="en-US"/>
-        </w:rPr>
-        <w:t>Th</w:t>
-      </w:r>
-      <w:r>
-        <w:rPr>
-          <w:lang w:val="en-US"/>
-        </w:rPr>
-        <w:t>e “</w:t>
-      </w:r>
-      <w:r>
-        <w:rPr>
-          <w:lang w:val="en-US"/>
-        </w:rPr>
-        <w:t>MSPlotEIS</w:t>
-      </w:r>
-      <w:r>
-        <w:rPr>
-          <w:lang w:val="en-US"/>
-        </w:rPr>
-        <w:t>.py</w:t>
-      </w:r>
-      <w:r>
-        <w:rPr>
-          <w:lang w:val="en-US"/>
-        </w:rPr>
-        <w:t>”</w:t>
-      </w:r>
-      <w:r>
-        <w:rPr>
-          <w:lang w:val="en-US"/>
-        </w:rPr>
-        <w:t xml:space="preserve"> example </w:t>
-      </w:r>
-      <w:r>
-        <w:rPr>
-          <w:lang w:val="en-US"/>
-        </w:rPr>
-        <w:t>demonstrates the Electrochemical Impedance Spectroscopy technique and plot the resulting Nyquist and Bode plots.</w:t>
-      </w:r>
-    </w:p>
-    <w:p>
-      <w:pPr>
-        <w:pStyle w:val="Heading3"/>
-      </w:pPr>
-      <w:r>
-        <w:t xml:space="preserve">Example </w:t>
-      </w:r>
-      <w:r>
-        <w:t>1</w:t>
-      </w:r>
-      <w:r>
-        <w:t xml:space="preserve">: </w:t>
-      </w:r>
-      <w:r>
-        <w:t>Console</w:t>
-      </w:r>
-      <w:r>
-        <w:t xml:space="preserve"> Example</w:t>
-      </w:r>
-      <w:r>
-        <w:t xml:space="preserve"> (</w:t>
-      </w:r>
-      <w:r>
-        <w:t>MSConsoleExample.py</w:t>
-      </w:r>
-      <w:r>
-        <w:t>)</w:t>
-      </w:r>
-    </w:p>
-    <w:p>
-      <w:pPr>
-        <w:rPr>
-          <w:lang w:val="en-US"/>
-        </w:rPr>
-      </w:pPr>
-      <w:r>
-        <w:rPr>
-          <w:lang w:val="en-US"/>
-        </w:rPr>
-        <w:t>This example opens a communication port, sends a MethodSCRIPT file, read</w:t>
-      </w:r>
-      <w:r>
-        <w:rPr>
-          <w:lang w:val="en-US"/>
-        </w:rPr>
-        <w:t>s and</w:t>
-      </w:r>
-      <w:r>
-        <w:rPr>
-          <w:lang w:val="en-US"/>
-        </w:rPr>
-        <w:t xml:space="preserve"> parses the data and prints the parsed data </w:t>
-      </w:r>
-      <w:r>
-        <w:rPr>
-          <w:lang w:val="en-US"/>
-        </w:rPr>
-        <w:t xml:space="preserve">(variable type, value, unit) </w:t>
-      </w:r>
-      <w:r>
-        <w:rPr>
-          <w:lang w:val="en-US"/>
-        </w:rPr>
-        <w:t>to the console</w:t>
-      </w:r>
-      <w:r>
-        <w:rPr>
-          <w:lang w:val="en-US"/>
-        </w:rPr>
-        <w:t xml:space="preserve">. The metadata </w:t>
-      </w:r>
-      <w:r>
-        <w:rPr>
-          <w:lang w:val="en-US"/>
-        </w:rPr>
-        <w:t>(status,</w:t>
-      </w:r>
-      <w:r>
-        <w:rPr>
-          <w:lang w:val="en-US"/>
-        </w:rPr>
-        <w:t xml:space="preserve"> </w:t>
-      </w:r>
-      <w:r>
-        <w:rPr>
-          <w:lang w:val="en-US"/>
-        </w:rPr>
-        <w:t xml:space="preserve">currentrange) </w:t>
-      </w:r>
-      <w:r>
-        <w:rPr>
-          <w:lang w:val="en-US"/>
-        </w:rPr>
-        <w:t>are</w:t>
-      </w:r>
-      <w:r>
-        <w:rPr>
-          <w:lang w:val="en-US"/>
-        </w:rPr>
-        <w:t xml:space="preserve"> not parsed i</w:t>
-      </w:r>
-      <w:r>
-        <w:rPr>
-          <w:lang w:val="en-US"/>
-        </w:rPr>
-        <w:t>n</w:t>
-      </w:r>
-      <w:r>
-        <w:rPr>
-          <w:lang w:val="en-US"/>
-        </w:rPr>
-        <w:t xml:space="preserve"> this example.</w:t>
-      </w:r>
-    </w:p>
-    <w:p>
-      <w:pPr>
-        <w:rPr>
-          <w:lang w:val="en-US"/>
-        </w:rPr>
-      </w:pPr>
-    </w:p>
-    <w:p>
-      <w:pPr>
-        <w:rPr>
-          <w:lang w:val="en-US"/>
-        </w:rPr>
-      </w:pPr>
-      <w:r>
-        <w:rPr>
-          <w:lang w:val="en-US"/>
-        </w:rPr>
-        <w:t>The name of the com port connected to the device can be found in the Device Manager in Control Panel in Windows as shown below.</w:t>
+    </w:p>
+    <w:p>
+      <w:pPr>
+        <w:rPr>
+          <w:lang w:val="en-US"/>
+        </w:rPr>
+      </w:pPr>
+    </w:p>
+    <w:p>
+      <w:pPr>
+        <w:rPr>
+          <w:lang w:val="en-US"/>
+        </w:rPr>
+      </w:pPr>
+      <w:r>
+        <w:rPr>
+          <w:lang w:val="en-US"/>
+        </w:rPr>
+        <w:t>The name of the com port connected to the EmStat Pico has to be set by looking up the in the Device manager in Control Panel in Windows, as shown below.</w:t>
       </w:r>
     </w:p>
     <w:p>
@@ -1251,7 +1034,37 @@
         <w:rPr>
           <w:lang w:val="en-US"/>
         </w:rPr>
-        <w:t>We use COM55 as our Emstat Pico comport and set the myport variable accordingly.</w:t>
+        <w:t xml:space="preserve">COM55 </w:t>
+      </w:r>
+      <w:r>
+        <w:rPr>
+          <w:lang w:val="en-US"/>
+        </w:rPr>
+        <w:t>is being used as the</w:t>
+      </w:r>
+      <w:r>
+        <w:rPr>
+          <w:lang w:val="en-US"/>
+        </w:rPr>
+        <w:t xml:space="preserve"> Emstat Pico com</w:t>
+      </w:r>
+      <w:r>
+        <w:rPr>
+          <w:lang w:val="en-US"/>
+        </w:rPr>
+        <w:t xml:space="preserve"> </w:t>
+      </w:r>
+      <w:r>
+        <w:rPr>
+          <w:lang w:val="en-US"/>
+        </w:rPr>
+        <w:t xml:space="preserve">port </w:t>
+      </w:r>
+      <w:r>
+        <w:rPr>
+          <w:lang w:val="en-US"/>
+        </w:rPr>
+        <w:t>in this example.</w:t>
       </w:r>
     </w:p>
     <w:p>
@@ -1277,691 +1090,33 @@
     <w:p>
       <w:pPr>
         <w:pStyle w:val="Heading3"/>
-        <w:numPr>
-          <w:ilvl w:val="2"/>
-          <w:numId w:val="1"/>
-        </w:numPr>
-      </w:pPr>
-      <w:r>
-        <w:t>Parsing the response</w:t>
-      </w:r>
-    </w:p>
-    <w:p>
-      <w:pPr>
-        <w:autoSpaceDE w:val="0"/>
-        <w:autoSpaceDN w:val="0"/>
-        <w:adjustRightInd w:val="0"/>
-        <w:textboxTightWrap w:val="none"/>
-        <w:rPr>
-          <w:lang w:val="en-US"/>
-        </w:rPr>
-      </w:pPr>
-      <w:r>
-        <w:rPr>
-          <w:iCs/>
-          <w:lang w:val="en-US"/>
-        </w:rPr>
-        <w:t xml:space="preserve">Each </w:t>
-      </w:r>
-      <w:r>
-        <w:rPr>
-          <w:iCs/>
-          <w:lang w:val="en-US"/>
-        </w:rPr>
-        <w:t xml:space="preserve">measurement data package returned by the function </w:t>
-      </w:r>
-      <w:r>
-        <w:rPr>
-          <w:i/>
-          <w:iCs/>
-          <w:lang w:val="en-US"/>
-        </w:rPr>
-        <w:t>ReadBuf</w:t>
-      </w:r>
-      <w:r>
-        <w:rPr>
-          <w:i/>
-          <w:lang w:val="en-US"/>
-        </w:rPr>
-        <w:t>()</w:t>
-      </w:r>
-      <w:r>
-        <w:rPr>
-          <w:lang w:val="en-US"/>
-        </w:rPr>
-        <w:t xml:space="preserve"> in </w:t>
-      </w:r>
-      <w:r>
-        <w:rPr>
-          <w:i/>
-          <w:lang w:val="en-US"/>
-        </w:rPr>
-        <w:t>MSComm</w:t>
-      </w:r>
-      <w:r>
-        <w:rPr>
-          <w:lang w:val="en-US"/>
-        </w:rPr>
-        <w:t xml:space="preserve"> library</w:t>
-      </w:r>
-      <w:r>
-        <w:rPr>
-          <w:iCs/>
-          <w:lang w:val="en-US"/>
-        </w:rPr>
-        <w:t xml:space="preserve">, can be parsed further to obitain the actual data values. </w:t>
-      </w:r>
-      <w:r>
-        <w:rPr>
-          <w:lang w:val="en-US"/>
-        </w:rPr>
-        <w:t>Here’s a set of data packages received from a Linear Sweep Voltammetry (LSV) measurement on a dummy cell with 10 kohm resistance.</w:t>
-      </w:r>
-    </w:p>
-    <w:p>
-      <w:pPr>
-        <w:rPr>
-          <w:lang w:val="en-US"/>
-        </w:rPr>
-      </w:pPr>
-    </w:p>
-    <w:p>
-      <w:pPr>
-        <w:rPr>
-          <w:lang w:val="en-US"/>
-        </w:rPr>
-      </w:pPr>
-      <w:r>
-        <w:rPr>
-          <w:lang w:val="en-US"/>
-        </w:rPr>
-        <w:t>eM0000\n</w:t>
-      </w:r>
-    </w:p>
-    <w:p>
-      <w:pPr>
-        <w:rPr>
-          <w:lang w:val="en-US"/>
-        </w:rPr>
-      </w:pPr>
-      <w:r>
-        <w:rPr>
-          <w:lang w:val="en-US"/>
-        </w:rPr>
-        <w:t>Pda7F85F3Fu;ba48D503Dp,10,288\n</w:t>
-      </w:r>
-    </w:p>
-    <w:p>
-      <w:pPr>
-        <w:rPr>
-          <w:lang w:val="en-US"/>
-        </w:rPr>
-      </w:pPr>
-      <w:r>
-        <w:rPr>
-          <w:lang w:val="en-US"/>
-        </w:rPr>
-        <w:t>Pda7F9234Bu;ba4E2C324p,10,288\n</w:t>
-      </w:r>
-    </w:p>
-    <w:p>
-      <w:r>
-        <w:t>Pda806EC24u;baAE16C6Dp,10,288</w:t>
-      </w:r>
-      <w:r>
-        <w:t>\n</w:t>
-      </w:r>
-    </w:p>
-    <w:p>
-      <w:r>
-        <w:t>Pda807B031u;baB360495p,10,288</w:t>
-      </w:r>
-      <w:r>
-        <w:t>\n</w:t>
-      </w:r>
-    </w:p>
-    <w:p>
-      <w:pPr>
-        <w:rPr>
-          <w:lang w:val="en-US"/>
-        </w:rPr>
-      </w:pPr>
-      <w:r>
-        <w:rPr>
-          <w:lang w:val="en-US"/>
-        </w:rPr>
-        <w:t>*\n</w:t>
-      </w:r>
-    </w:p>
-    <w:p>
-      <w:pPr>
-        <w:rPr>
-          <w:lang w:val="en-US"/>
-        </w:rPr>
-      </w:pPr>
-      <w:r>
-        <w:rPr>
-          <w:lang w:val="en-US"/>
-        </w:rPr>
-        <w:t>\n</w:t>
-      </w:r>
-    </w:p>
-    <w:p>
-      <w:pPr>
-        <w:rPr>
-          <w:lang w:val="en-US"/>
-        </w:rPr>
-      </w:pPr>
-    </w:p>
-    <w:p>
-      <w:pPr>
-        <w:rPr>
-          <w:lang w:val="en-US"/>
-        </w:rPr>
-      </w:pPr>
-      <w:r>
-        <w:rPr>
-          <w:lang w:val="en-US"/>
-        </w:rPr>
-        <w:t xml:space="preserve">While parsing a measurement package, various identifiers are used to identify the type of package. For example, In the above sample, </w:t>
-      </w:r>
-    </w:p>
-    <w:p>
-      <w:pPr>
-        <w:rPr>
-          <w:lang w:val="en-US"/>
-        </w:rPr>
-      </w:pPr>
-    </w:p>
-    <w:p>
-      <w:pPr>
-        <w:pStyle w:val="ListParagraph"/>
-        <w:numPr>
-          <w:ilvl w:val="0"/>
-          <w:numId w:val="4"/>
-        </w:numPr>
-        <w:rPr>
-          <w:lang w:val="en-US"/>
-        </w:rPr>
-      </w:pPr>
-      <w:r>
-        <w:rPr>
-          <w:lang w:val="en-US"/>
-        </w:rPr>
-        <w:t>‘e’</w:t>
-      </w:r>
-      <w:r>
-        <w:rPr>
-          <w:lang w:val="en-US"/>
-        </w:rPr>
-        <w:t xml:space="preserve"> is the confirmation of the “execute MethodSCRIPT” command</w:t>
-      </w:r>
-      <w:r>
-        <w:rPr>
-          <w:lang w:val="en-US"/>
-        </w:rPr>
-        <w:t>.</w:t>
-      </w:r>
-    </w:p>
-    <w:p>
-      <w:pPr>
-        <w:pStyle w:val="ListParagraph"/>
-        <w:numPr>
-          <w:ilvl w:val="0"/>
-          <w:numId w:val="4"/>
-        </w:numPr>
-        <w:rPr>
-          <w:lang w:val="en-US"/>
-        </w:rPr>
-      </w:pPr>
-      <w:r>
-        <w:rPr>
-          <w:lang w:val="en-US"/>
-        </w:rPr>
-        <w:t>‘M’</w:t>
-      </w:r>
-      <w:r>
-        <w:rPr>
-          <w:lang w:val="en-US"/>
-        </w:rPr>
-        <w:t xml:space="preserve"> marks the beginning of a measurement loop. </w:t>
-      </w:r>
-    </w:p>
-    <w:p>
-      <w:pPr>
-        <w:pStyle w:val="ListParagraph"/>
-        <w:numPr>
-          <w:ilvl w:val="0"/>
-          <w:numId w:val="4"/>
-        </w:numPr>
-        <w:rPr>
-          <w:lang w:val="en-US"/>
-        </w:rPr>
-      </w:pPr>
-      <w:r>
-        <w:rPr>
-          <w:lang w:val="en-US"/>
-        </w:rPr>
-        <w:t>‘P’ marks the beginning of a measurement data package.</w:t>
-      </w:r>
-    </w:p>
-    <w:p>
-      <w:pPr>
-        <w:pStyle w:val="ListParagraph"/>
-        <w:numPr>
-          <w:ilvl w:val="0"/>
-          <w:numId w:val="4"/>
-        </w:numPr>
-        <w:rPr>
-          <w:lang w:val="en-US"/>
-        </w:rPr>
-      </w:pPr>
-      <w:r>
-        <w:rPr>
-          <w:lang w:val="en-US"/>
-        </w:rPr>
-        <w:lastRenderedPageBreak/>
-        <w:t>“*\n” marks the end of a measurement loop.</w:t>
-      </w:r>
-    </w:p>
-    <w:p>
-      <w:pPr>
-        <w:pStyle w:val="ListParagraph"/>
-        <w:numPr>
-          <w:ilvl w:val="0"/>
-          <w:numId w:val="4"/>
-        </w:numPr>
-        <w:rPr>
-          <w:lang w:val="en-US"/>
-        </w:rPr>
-      </w:pPr>
-      <w:r>
-        <w:rPr>
-          <w:lang w:val="en-US"/>
-        </w:rPr>
-        <w:t>“\n” marks the end of the MethodSCRIPT.</w:t>
-      </w:r>
-    </w:p>
-    <w:p>
-      <w:pPr>
-        <w:spacing w:before="120" w:after="240"/>
-        <w:textboxTightWrap w:val="none"/>
-        <w:rPr>
-          <w:lang w:val="en-US"/>
-        </w:rPr>
-      </w:pPr>
-      <w:r>
-        <w:rPr>
-          <w:lang w:val="en-US"/>
-        </w:rPr>
-        <w:t xml:space="preserve">The data values to be received from a measurement can be sent through </w:t>
-      </w:r>
-      <w:r>
-        <w:rPr>
-          <w:lang w:val="en-US"/>
-        </w:rPr>
-        <w:t>‘p</w:t>
-      </w:r>
-      <w:r>
-        <w:rPr>
-          <w:lang w:val="en-US"/>
-        </w:rPr>
-        <w:t>ck</w:t>
-      </w:r>
-      <w:r>
-        <w:rPr>
-          <w:i/>
-          <w:lang w:val="en-US"/>
-        </w:rPr>
-        <w:t xml:space="preserve">’ </w:t>
-      </w:r>
-      <w:r>
-        <w:rPr>
-          <w:lang w:val="en-US"/>
-        </w:rPr>
-        <w:t>commands in the MethodSCRIPT. Most techniques return the data values Potential (set cell potential in V) and Current (measured current in A). These can be sent with the MethodSCRIPT.</w:t>
-      </w:r>
-    </w:p>
-    <w:p>
-      <w:pPr>
-        <w:spacing w:before="100" w:beforeAutospacing="1" w:after="100" w:afterAutospacing="1"/>
-        <w:textboxTightWrap w:val="none"/>
-        <w:rPr>
-          <w:lang w:val="en-US"/>
-        </w:rPr>
-      </w:pPr>
-      <w:r>
-        <w:rPr>
-          <w:lang w:val="en-US"/>
-        </w:rPr>
-        <w:t xml:space="preserve">In case of </w:t>
-      </w:r>
-      <w:r>
-        <w:rPr>
-          <w:lang w:val="en-US"/>
-        </w:rPr>
-        <w:t xml:space="preserve">Electrochemical Impedance Spectroscopy (EIS) </w:t>
-      </w:r>
-      <w:r>
-        <w:rPr>
-          <w:lang w:val="en-US"/>
-        </w:rPr>
-        <w:t>measurement</w:t>
-      </w:r>
-      <w:r>
-        <w:rPr>
-          <w:lang w:val="en-US"/>
-        </w:rPr>
-        <w:t>s</w:t>
-      </w:r>
-      <w:r>
-        <w:rPr>
-          <w:lang w:val="en-US"/>
-        </w:rPr>
-        <w:t xml:space="preserve">, </w:t>
-      </w:r>
-      <w:r>
-        <w:rPr>
-          <w:lang w:val="en-US"/>
-        </w:rPr>
-        <w:t xml:space="preserve">the following </w:t>
-      </w:r>
-      <w:r>
-        <w:rPr>
-          <w:i/>
-          <w:lang w:val="en-US"/>
-        </w:rPr>
-        <w:t xml:space="preserve">variable types </w:t>
-      </w:r>
-      <w:r>
-        <w:rPr>
-          <w:lang w:val="en-US"/>
-        </w:rPr>
-        <w:t xml:space="preserve"> can be sent with the MethodSCRIPT and received as measurement data values.</w:t>
-      </w:r>
-    </w:p>
-    <w:p>
-      <w:pPr>
-        <w:numPr>
-          <w:ilvl w:val="0"/>
-          <w:numId w:val="3"/>
-        </w:numPr>
-        <w:spacing w:before="100" w:beforeAutospacing="1" w:after="100" w:afterAutospacing="1"/>
-        <w:textboxTightWrap w:val="none"/>
-        <w:rPr>
-          <w:lang w:val="en-US"/>
-        </w:rPr>
-      </w:pPr>
-      <w:r>
-        <w:rPr>
-          <w:lang w:val="en-US"/>
-        </w:rPr>
-        <w:t>Frequency</w:t>
-      </w:r>
-      <w:r>
-        <w:rPr>
-          <w:lang w:val="en-US"/>
-        </w:rPr>
+      </w:pPr>
+      <w:r>
+        <w:t xml:space="preserve">Example </w:t>
+      </w:r>
+      <w:r>
+        <w:t>2</w:t>
+      </w:r>
+      <w:r>
+        <w:t xml:space="preserve">: </w:t>
+      </w:r>
+      <w:r>
+        <w:t>Cyclic Voltammetry Plot Example</w:t>
+      </w:r>
+      <w:r>
         <w:t xml:space="preserve"> (</w:t>
       </w:r>
       <w:r>
-        <w:rPr>
-          <w:lang w:val="en-US"/>
-        </w:rPr>
-        <w:t>set frequency in Hz</w:t>
-      </w:r>
-      <w:r>
-        <w:rPr>
-          <w:lang w:val="en-US"/>
-        </w:rPr>
+        <w:t>MS</w:t>
+      </w:r>
+      <w:r>
+        <w:t>PlotCV</w:t>
+      </w:r>
+      <w:r>
+        <w:t>.py</w:t>
+      </w:r>
+      <w:r>
         <w:t>)</w:t>
-      </w:r>
-    </w:p>
-    <w:p>
-      <w:pPr>
-        <w:numPr>
-          <w:ilvl w:val="0"/>
-          <w:numId w:val="3"/>
-        </w:numPr>
-        <w:spacing w:before="100" w:beforeAutospacing="1" w:after="100" w:afterAutospacing="1"/>
-        <w:textboxTightWrap w:val="none"/>
-        <w:rPr>
-          <w:lang w:val="en-US"/>
-        </w:rPr>
-      </w:pPr>
-      <w:r>
-        <w:rPr>
-          <w:lang w:val="en-US"/>
-        </w:rPr>
-        <w:t>Real part of complex Impedance</w:t>
-      </w:r>
-      <w:r>
-        <w:rPr>
-          <w:lang w:val="en-US"/>
-        </w:rPr>
-        <w:t xml:space="preserve"> (</w:t>
-      </w:r>
-      <w:r>
-        <w:rPr>
-          <w:lang w:val="en-US"/>
-        </w:rPr>
-        <w:t>measured impedance Ohm</w:t>
-      </w:r>
-      <w:r>
-        <w:rPr>
-          <w:lang w:val="en-US"/>
-        </w:rPr>
-        <w:t>)</w:t>
-      </w:r>
-    </w:p>
-    <w:p>
-      <w:pPr>
-        <w:numPr>
-          <w:ilvl w:val="0"/>
-          <w:numId w:val="3"/>
-        </w:numPr>
-        <w:spacing w:before="100" w:beforeAutospacing="1" w:after="100" w:afterAutospacing="1"/>
-        <w:textboxTightWrap w:val="none"/>
-        <w:rPr>
-          <w:lang w:val="en-US"/>
-        </w:rPr>
-      </w:pPr>
-      <w:r>
-        <w:rPr>
-          <w:lang w:val="en-US"/>
-        </w:rPr>
-        <w:t>Imaginary part of complex Impedance (measured impedance in Ohm)</w:t>
-      </w:r>
-    </w:p>
-    <w:p>
-      <w:pPr>
-        <w:spacing w:before="100" w:beforeAutospacing="1" w:after="100" w:afterAutospacing="1"/>
-        <w:textboxTightWrap w:val="none"/>
-        <w:rPr>
-          <w:lang w:val="en-US"/>
-        </w:rPr>
-      </w:pPr>
-      <w:r>
-        <w:rPr>
-          <w:lang w:val="en-US"/>
-        </w:rPr>
-        <w:t>The following metadata values if present can also be obtained from the data packages.</w:t>
-      </w:r>
-    </w:p>
-    <w:p>
-      <w:pPr>
-        <w:numPr>
-          <w:ilvl w:val="0"/>
-          <w:numId w:val="3"/>
-        </w:numPr>
-        <w:spacing w:before="100" w:beforeAutospacing="1" w:after="100" w:afterAutospacing="1"/>
-        <w:textboxTightWrap w:val="none"/>
-        <w:rPr>
-          <w:lang w:val="en-US"/>
-        </w:rPr>
-      </w:pPr>
-      <w:r>
-        <w:rPr>
-          <w:lang w:val="en-US"/>
-        </w:rPr>
-        <w:t>CurrentStatus (</w:t>
-      </w:r>
-      <w:r>
-        <w:rPr>
-          <w:lang w:val="en-US"/>
-        </w:rPr>
-        <w:t>OK, u</w:t>
-      </w:r>
-      <w:r>
-        <w:rPr>
-          <w:lang w:val="en-US"/>
-        </w:rPr>
-        <w:t>nderload</w:t>
-      </w:r>
-      <w:r>
-        <w:rPr>
-          <w:lang w:val="en-US"/>
-        </w:rPr>
-        <w:t>,</w:t>
-      </w:r>
-      <w:r>
-        <w:rPr>
-          <w:lang w:val="en-US"/>
-        </w:rPr>
-        <w:t xml:space="preserve"> overload, </w:t>
-      </w:r>
-      <w:r>
-        <w:rPr>
-          <w:lang w:val="en-US"/>
-        </w:rPr>
-        <w:t>overload warning</w:t>
-      </w:r>
-      <w:r>
-        <w:rPr>
-          <w:lang w:val="en-US"/>
-        </w:rPr>
-        <w:t>)</w:t>
-      </w:r>
-    </w:p>
-    <w:p>
-      <w:pPr>
-        <w:numPr>
-          <w:ilvl w:val="0"/>
-          <w:numId w:val="3"/>
-        </w:numPr>
-        <w:spacing w:before="100" w:beforeAutospacing="1" w:after="100" w:afterAutospacing="1"/>
-        <w:textboxTightWrap w:val="none"/>
-        <w:rPr>
-          <w:lang w:val="en-US"/>
-        </w:rPr>
-      </w:pPr>
-      <w:r>
-        <w:rPr>
-          <w:lang w:val="en-US"/>
-        </w:rPr>
-        <w:t>CurrentRange (the current range in use at the momen</w:t>
-      </w:r>
-      <w:r>
-        <w:rPr>
-          <w:lang w:val="en-US"/>
-        </w:rPr>
-        <w:t>t</w:t>
-      </w:r>
-      <w:r>
-        <w:rPr>
-          <w:lang w:val="en-US"/>
-        </w:rPr>
-        <w:t>)</w:t>
-      </w:r>
-    </w:p>
-    <w:p>
-      <w:pPr>
-        <w:numPr>
-          <w:ilvl w:val="0"/>
-          <w:numId w:val="3"/>
-        </w:numPr>
-        <w:spacing w:before="100" w:beforeAutospacing="1" w:after="100" w:afterAutospacing="1"/>
-        <w:textboxTightWrap w:val="none"/>
-        <w:rPr>
-          <w:sz w:val="12"/>
-          <w:lang w:val="en-US"/>
-        </w:rPr>
-      </w:pPr>
-      <w:r>
-        <w:rPr>
-          <w:lang w:val="en-US"/>
-        </w:rPr>
-        <w:t>Noise (Noise)</w:t>
-      </w:r>
-    </w:p>
-    <w:p>
-      <w:pPr>
-        <w:pStyle w:val="Heading3"/>
-      </w:pPr>
-      <w:r>
-        <w:t xml:space="preserve">Example </w:t>
-      </w:r>
-      <w:r>
-        <w:t>2</w:t>
-      </w:r>
-      <w:r>
-        <w:t xml:space="preserve">: </w:t>
-      </w:r>
-      <w:r>
-        <w:t>Cyclic Voltammetry Plot Example</w:t>
-      </w:r>
-      <w:r>
-        <w:t xml:space="preserve"> (</w:t>
-      </w:r>
-      <w:r>
-        <w:t>MS</w:t>
-      </w:r>
-      <w:r>
-        <w:t>PlotCV</w:t>
-      </w:r>
-      <w:r>
-        <w:t>.py</w:t>
-      </w:r>
-      <w:r>
-        <w:t>)</w:t>
-      </w:r>
-    </w:p>
-    <w:p>
-      <w:pPr>
-        <w:rPr>
-          <w:lang w:val="en-US"/>
-        </w:rPr>
-      </w:pPr>
-    </w:p>
-    <w:p>
-      <w:pPr>
-        <w:rPr>
-          <w:lang w:val="en-US"/>
-        </w:rPr>
-      </w:pPr>
-      <w:r>
-        <w:rPr>
-          <w:lang w:val="en-US"/>
-        </w:rPr>
-        <w:t>This example performs a CV and plot</w:t>
-      </w:r>
-      <w:r>
-        <w:rPr>
-          <w:lang w:val="en-US"/>
-        </w:rPr>
-        <w:t>s</w:t>
-      </w:r>
-      <w:r>
-        <w:rPr>
-          <w:lang w:val="en-US"/>
-        </w:rPr>
-        <w:t xml:space="preserve"> the I vs E</w:t>
-      </w:r>
-      <w:r>
-        <w:rPr>
-          <w:lang w:val="en-US"/>
-        </w:rPr>
-        <w:t xml:space="preserve">. </w:t>
       </w:r>
     </w:p>
     <w:p>
@@ -1979,13 +1134,92 @@
         <w:rPr>
           <w:lang w:val="en-US"/>
         </w:rPr>
-        <w:t>The shown plot is the result when the Palmsens Dummy Cell WE A (RedOx circuit) is used.</w:t>
+        <w:t xml:space="preserve">This example performs a CV </w:t>
+      </w:r>
+      <w:r>
+        <w:rPr>
+          <w:lang w:val="en-US"/>
+        </w:rPr>
+        <w:t xml:space="preserve">(Cyclic Voltammetry) measurement on a Palmsens Dummy Cell WE A (RedOx circuit) </w:t>
+      </w:r>
+      <w:r>
+        <w:rPr>
+          <w:lang w:val="en-US"/>
+        </w:rPr>
+        <w:t>and plot</w:t>
+      </w:r>
+      <w:r>
+        <w:rPr>
+          <w:lang w:val="en-US"/>
+        </w:rPr>
+        <w:t>s</w:t>
+      </w:r>
+      <w:r>
+        <w:rPr>
+          <w:lang w:val="en-US"/>
+        </w:rPr>
+        <w:t xml:space="preserve"> the I vs E</w:t>
+      </w:r>
+      <w:r>
+        <w:rPr>
+          <w:lang w:val="en-US"/>
+        </w:rPr>
+        <w:t xml:space="preserve"> curve</w:t>
+      </w:r>
+      <w:r>
+        <w:rPr>
+          <w:lang w:val="en-US"/>
+        </w:rPr>
+        <w:t>.</w:t>
+      </w:r>
+      <w:r>
+        <w:rPr>
+          <w:lang w:val="en-US"/>
+        </w:rPr>
+        <w:t xml:space="preserve"> The raw data from the measurement is also saved in a result file with </w:t>
+      </w:r>
+      <w:r>
+        <w:rPr>
+          <w:i/>
+          <w:lang w:val="en-US"/>
+        </w:rPr>
+        <w:t>.dat</w:t>
+      </w:r>
+      <w:r>
+        <w:rPr>
+          <w:lang w:val="en-US"/>
+        </w:rPr>
+        <w:t xml:space="preserve"> extension in the </w:t>
+      </w:r>
+      <w:r>
+        <w:rPr>
+          <w:i/>
+          <w:lang w:val="en-US"/>
+        </w:rPr>
+        <w:t xml:space="preserve">data </w:t>
+      </w:r>
+      <w:r>
+        <w:rPr>
+          <w:lang w:val="en-US"/>
+        </w:rPr>
+        <w:t>sub folder</w:t>
+      </w:r>
+      <w:r>
+        <w:rPr>
+          <w:lang w:val="en-US"/>
+        </w:rPr>
+        <w:t>.</w:t>
       </w:r>
     </w:p>
     <w:p>
       <w:pPr>
         <w:rPr>
           <w:rStyle w:val="code"/>
+          <w:rFonts w:ascii="HelveticaNeueLT Com 45 Lt" w:hAnsi="HelveticaNeueLT Com 45 Lt"/>
+          <w:iCs w:val="0"/>
+          <w:color w:val="000000"/>
+          <w:shd w:val="clear" w:color="auto" w:fill="auto"/>
+          <w:lang w:eastAsia="en-US"/>
         </w:rPr>
       </w:pPr>
     </w:p>
@@ -1999,9 +1233,9 @@
           <w:lang w:val="en-US"/>
         </w:rPr>
         <w:drawing>
-          <wp:inline distT="0" distB="0" distL="0" distR="0" wp14:anchorId="37E91E08" wp14:editId="6CA8C167">
-            <wp:extent cx="4570208" cy="4114800"/>
-            <wp:effectExtent l="0" t="0" r="1905" b="0"/>
+          <wp:inline distT="0" distB="0" distL="0" distR="0" wp14:anchorId="37E91E08" wp14:editId="4236FF10">
+            <wp:extent cx="2857500" cy="2572760"/>
+            <wp:effectExtent l="0" t="0" r="0" b="0"/>
             <wp:docPr id="1" name="Picture 1"/>
             <wp:cNvGraphicFramePr>
               <a:graphicFrameLocks xmlns:a="http://schemas.openxmlformats.org/drawingml/2006/main" noChangeAspect="1"/>
@@ -2022,7 +1256,7 @@
                   <pic:spPr>
                     <a:xfrm>
                       <a:off x="0" y="0"/>
-                      <a:ext cx="4605297" cy="4146392"/>
+                      <a:ext cx="2910574" cy="2620545"/>
                     </a:xfrm>
                     <a:prstGeom prst="rect">
                       <a:avLst/>
@@ -2107,13 +1341,6 @@
           <w:lang w:val="en-US"/>
         </w:rPr>
       </w:pPr>
-    </w:p>
-    <w:p>
-      <w:pPr>
-        <w:rPr>
-          <w:lang w:val="en-US"/>
-        </w:rPr>
-      </w:pPr>
       <w:r>
         <w:rPr>
           <w:lang w:val="en-US"/>
@@ -2142,7 +1369,19 @@
         <w:rPr>
           <w:lang w:val="en-US"/>
         </w:rPr>
-        <w:t>scan and generate</w:t>
+        <w:t>scan</w:t>
+      </w:r>
+      <w:r>
+        <w:rPr>
+          <w:lang w:val="en-US"/>
+        </w:rPr>
+        <w:t xml:space="preserve"> on a Palmsens Dummy Cell WE C (Randles circuit) </w:t>
+      </w:r>
+      <w:r>
+        <w:rPr>
+          <w:lang w:val="en-US"/>
+        </w:rPr>
+        <w:t>and generate</w:t>
       </w:r>
       <w:r>
         <w:rPr>
@@ -2154,1695 +1393,50 @@
         <w:rPr>
           <w:lang w:val="en-US"/>
         </w:rPr>
-        <w:t xml:space="preserve"> a Nyquist plot and a Bode plot</w:t>
-      </w:r>
-      <w:r>
-        <w:rPr>
-          <w:lang w:val="en-US"/>
-        </w:rPr>
-        <w:t xml:space="preserve">. </w:t>
-      </w:r>
-      <w:r>
-        <w:rPr>
-          <w:lang w:val="en-US"/>
-        </w:rPr>
-        <w:t xml:space="preserve">The plots </w:t>
-      </w:r>
-      <w:r>
-        <w:rPr>
-          <w:lang w:val="en-US"/>
-        </w:rPr>
-        <w:t xml:space="preserve">shown below </w:t>
-      </w:r>
-      <w:r>
-        <w:rPr>
-          <w:lang w:val="en-US"/>
-        </w:rPr>
-        <w:t>are the result</w:t>
-      </w:r>
-      <w:r>
-        <w:rPr>
-          <w:lang w:val="en-US"/>
-        </w:rPr>
-        <w:t>s</w:t>
-      </w:r>
-      <w:bookmarkStart w:id="1" w:name="_GoBack"/>
-      <w:bookmarkEnd w:id="1"/>
-      <w:r>
-        <w:rPr>
-          <w:lang w:val="en-US"/>
-        </w:rPr>
-        <w:t xml:space="preserve"> when the Palmsens Dummy Cell WE C (Randles circuit) is used.</w:t>
-      </w:r>
-    </w:p>
-    <w:p>
-      <w:pPr>
-        <w:rPr>
-          <w:lang w:val="en-US"/>
-        </w:rPr>
-      </w:pPr>
-    </w:p>
-    <w:p>
-      <w:pPr>
-        <w:rPr>
-          <w:lang w:val="en-US"/>
-        </w:rPr>
-      </w:pPr>
-      <w:r>
-        <w:rPr>
-          <w:lang w:val="en-US"/>
-        </w:rPr>
-        <w:t>P</w:t>
-      </w:r>
-      <w:r>
-        <w:rPr>
-          <w:lang w:val="en-US"/>
-        </w:rPr>
-        <w:t>art</w:t>
-      </w:r>
-      <w:r>
-        <w:rPr>
-          <w:lang w:val="en-US"/>
-        </w:rPr>
-        <w:t>-1</w:t>
-      </w:r>
-      <w:r>
-        <w:rPr>
-          <w:lang w:val="en-US"/>
-        </w:rPr>
-        <w:t xml:space="preserve"> of the code connects to Emstat Pico and sends the MethodSCRIPT file </w:t>
-      </w:r>
-      <w:r>
-        <w:rPr>
-          <w:lang w:val="en-US"/>
-        </w:rPr>
-        <w:t xml:space="preserve">and saves the results to the filename given by </w:t>
-      </w:r>
-      <w:r>
+        <w:t xml:space="preserve"> </w:t>
+      </w:r>
+      <w:r>
+        <w:rPr>
+          <w:lang w:val="en-US"/>
+        </w:rPr>
+        <w:t>a</w:t>
+      </w:r>
+      <w:r>
+        <w:rPr>
+          <w:lang w:val="en-US"/>
+        </w:rPr>
+        <w:t xml:space="preserve"> Nyquist plot and a Bode plot</w:t>
+      </w:r>
+      <w:r>
+        <w:rPr>
+          <w:lang w:val="en-US"/>
+        </w:rPr>
+        <w:t xml:space="preserve"> as shown below.</w:t>
+      </w:r>
+    </w:p>
+    <w:p>
+      <w:pPr>
         <w:rPr>
           <w:rStyle w:val="code"/>
         </w:rPr>
-        <w:t>ResultFile</w:t>
-      </w:r>
-      <w:r>
-        <w:rPr>
-          <w:lang w:val="en-US"/>
-        </w:rPr>
-        <w:t xml:space="preserve"> </w:t>
-      </w:r>
-      <w:r>
-        <w:rPr>
-          <w:lang w:val="en-US"/>
-        </w:rPr>
-        <w:t xml:space="preserve">using the functions </w:t>
-      </w:r>
-      <w:r>
-        <w:rPr>
-          <w:lang w:val="en-US"/>
-        </w:rPr>
-        <w:t xml:space="preserve">from </w:t>
-      </w:r>
-      <w:r>
-        <w:rPr>
-          <w:lang w:val="en-US"/>
-        </w:rPr>
-        <w:t>PSEsPicoLib.py</w:t>
-      </w:r>
-      <w:r>
-        <w:rPr>
-          <w:lang w:val="en-US"/>
-        </w:rPr>
-        <w:t>.</w:t>
-      </w:r>
-    </w:p>
-    <w:p>
-      <w:pPr>
-        <w:rPr>
-          <w:lang w:val="en-US"/>
-        </w:rPr>
-      </w:pPr>
-    </w:p>
-    <w:p>
-      <w:pPr>
-        <w:rPr>
-          <w:lang w:val="en-US"/>
-        </w:rPr>
-      </w:pPr>
-      <w:r>
-        <w:rPr>
-          <w:lang w:val="en-US"/>
-        </w:rPr>
-        <w:t xml:space="preserve">Part-2 </w:t>
-      </w:r>
-      <w:r>
-        <w:rPr>
-          <w:lang w:val="en-US"/>
-        </w:rPr>
-        <w:t xml:space="preserve">parses the data stored in </w:t>
-      </w:r>
-      <w:r>
-        <w:rPr>
-          <w:rStyle w:val="code"/>
-        </w:rPr>
-        <w:t>ResultFile</w:t>
-      </w:r>
-      <w:r>
-        <w:rPr>
-          <w:lang w:val="en-US"/>
-        </w:rPr>
-        <w:t xml:space="preserve"> </w:t>
-      </w:r>
-      <w:r>
-        <w:rPr>
-          <w:lang w:val="en-US"/>
-        </w:rPr>
-        <w:t xml:space="preserve">to a matrix given by </w:t>
-      </w:r>
-      <w:r>
-        <w:rPr>
-          <w:rStyle w:val="code"/>
-        </w:rPr>
-        <w:t>value_matrix</w:t>
-      </w:r>
-      <w:r>
-        <w:rPr>
-          <w:lang w:val="en-US"/>
-        </w:rPr>
-        <w:t xml:space="preserve"> </w:t>
-      </w:r>
-      <w:r>
-        <w:rPr>
-          <w:lang w:val="en-US"/>
-        </w:rPr>
-        <w:t xml:space="preserve"> </w:t>
-      </w:r>
-      <w:r>
-        <w:rPr>
-          <w:lang w:val="en-US"/>
-        </w:rPr>
-        <w:t xml:space="preserve">where </w:t>
-      </w:r>
-      <w:r>
-        <w:rPr>
-          <w:lang w:val="en-US"/>
-        </w:rPr>
-        <w:t xml:space="preserve">the first column (0) holds the applied frequencies, the second (1) the real part of the complex impedance and the </w:t>
-      </w:r>
-      <w:r>
-        <w:rPr>
-          <w:lang w:val="en-US"/>
-        </w:rPr>
-        <w:t>third (2) the imaginary part of the complex impedance.</w:t>
-      </w:r>
-      <w:r>
-        <w:rPr>
-          <w:lang w:val="en-US"/>
-        </w:rPr>
-        <w:t xml:space="preserve"> </w:t>
-      </w:r>
-      <w:r>
-        <w:rPr>
-          <w:lang w:val="en-US"/>
-        </w:rPr>
-        <w:t>The complex impedance is composed from the real and imaginary parts and</w:t>
-      </w:r>
-      <w:r>
-        <w:rPr>
-          <w:lang w:val="en-US"/>
-        </w:rPr>
-        <w:t xml:space="preserve"> the absolute impedance (Z) and phase </w:t>
-      </w:r>
-      <w:r>
-        <w:rPr>
-          <w:lang w:val="en-US"/>
-        </w:rPr>
-        <w:t>are calculated from the complex impedance</w:t>
-      </w:r>
-      <w:r>
-        <w:rPr>
-          <w:lang w:val="en-US"/>
-        </w:rPr>
-        <w:t>:</w:t>
-      </w:r>
-      <w:r>
-        <w:rPr>
-          <w:rStyle w:val="code"/>
-        </w:rPr>
-        <w:t xml:space="preserve"> </w:t>
-      </w:r>
-      <w:r>
-        <w:rPr>
-          <w:rStyle w:val="code"/>
-        </w:rPr>
-        <w:t>Zcomplex</w:t>
-      </w:r>
-      <w:r>
-        <w:rPr>
-          <w:lang w:val="en-US"/>
-        </w:rPr>
-        <w:t xml:space="preserve"> </w:t>
-      </w:r>
-      <w:r>
-        <w:rPr>
-          <w:lang w:val="en-US"/>
-        </w:rPr>
-        <w:t xml:space="preserve">. Nyquist plot and the Bode plot  </w:t>
-      </w:r>
-      <w:r>
-        <w:rPr>
-          <w:lang w:val="en-US"/>
-        </w:rPr>
-        <w:t>are generated accordingly.</w:t>
-      </w:r>
-      <w:r>
-        <w:rPr>
-          <w:lang w:val="en-US"/>
-        </w:rPr>
-        <w:t xml:space="preserve"> At last the results are saved to a Comma Separated File enabling the results to be imported in other applications like Excel.</w:t>
-      </w:r>
-    </w:p>
-    <w:p>
-      <w:pPr>
-        <w:rPr>
-          <w:lang w:val="en-US"/>
-        </w:rPr>
-      </w:pPr>
-    </w:p>
-    <w:p>
-      <w:pPr>
-        <w:pStyle w:val="Heading4"/>
-        <w:rPr>
-          <w:lang w:val="en-US"/>
-        </w:rPr>
-      </w:pPr>
-      <w:r>
-        <w:rPr>
-          <w:lang w:val="en-US"/>
-        </w:rPr>
-        <w:t>Part-1</w:t>
-      </w:r>
-    </w:p>
-    <w:p>
-      <w:pPr>
-        <w:rPr>
-          <w:lang w:val="en-US"/>
-        </w:rPr>
-      </w:pPr>
-    </w:p>
-    <w:p>
-      <w:pPr>
-        <w:rPr>
-          <w:rStyle w:val="code"/>
-        </w:rPr>
-      </w:pPr>
-      <w:r>
-        <w:rPr>
-          <w:rStyle w:val="code"/>
-        </w:rPr>
-        <w:t xml:space="preserve">import serial      </w:t>
-      </w:r>
-    </w:p>
-    <w:p>
-      <w:pPr>
-        <w:rPr>
-          <w:rStyle w:val="code"/>
-        </w:rPr>
-      </w:pPr>
-      <w:r>
-        <w:rPr>
-          <w:rStyle w:val="code"/>
-        </w:rPr>
-        <w:t xml:space="preserve">import os.path  </w:t>
-      </w:r>
-    </w:p>
-    <w:p>
-      <w:pPr>
-        <w:rPr>
-          <w:rStyle w:val="code"/>
-        </w:rPr>
-      </w:pPr>
-      <w:r>
-        <w:rPr>
-          <w:rStyle w:val="code"/>
-        </w:rPr>
-        <w:t xml:space="preserve">import PSEsPicoLib </w:t>
-      </w:r>
-    </w:p>
-    <w:p>
-      <w:pPr>
-        <w:rPr>
-          <w:rStyle w:val="code"/>
-        </w:rPr>
-      </w:pPr>
-      <w:r>
-        <w:rPr>
-          <w:rStyle w:val="code"/>
-        </w:rPr>
-        <w:t>import matplotlib.pyplot as plt</w:t>
-      </w:r>
-    </w:p>
-    <w:p>
-      <w:pPr>
-        <w:rPr>
-          <w:rStyle w:val="code"/>
-        </w:rPr>
-      </w:pPr>
-      <w:r>
-        <w:rPr>
-          <w:rStyle w:val="code"/>
-        </w:rPr>
-        <w:t>import numpy as np</w:t>
-      </w:r>
-    </w:p>
-    <w:p>
-      <w:pPr>
-        <w:rPr>
-          <w:rStyle w:val="code"/>
-        </w:rPr>
-      </w:pPr>
-    </w:p>
-    <w:p>
-      <w:pPr>
-        <w:rPr>
-          <w:rStyle w:val="code"/>
-        </w:rPr>
-      </w:pPr>
-    </w:p>
-    <w:p>
-      <w:pPr>
-        <w:rPr>
-          <w:rStyle w:val="code"/>
-        </w:rPr>
-      </w:pPr>
-    </w:p>
-    <w:p>
-      <w:pPr>
-        <w:rPr>
-          <w:rStyle w:val="code"/>
-        </w:rPr>
-      </w:pPr>
-    </w:p>
-    <w:p>
-      <w:pPr>
-        <w:rPr>
-          <w:rStyle w:val="code"/>
-        </w:rPr>
-      </w:pPr>
-      <w:r>
-        <w:rPr>
-          <w:rStyle w:val="code"/>
-        </w:rPr>
-        <w:t>#script specific settings</w:t>
-      </w:r>
-    </w:p>
-    <w:p>
-      <w:pPr>
-        <w:rPr>
-          <w:rStyle w:val="code"/>
-        </w:rPr>
-      </w:pPr>
-      <w:r>
-        <w:rPr>
-          <w:rStyle w:val="code"/>
-        </w:rPr>
-        <w:t>MSfilepath = ".\\MethodSCRIPT files"</w:t>
-      </w:r>
-    </w:p>
-    <w:p>
-      <w:pPr>
-        <w:rPr>
-          <w:rStyle w:val="code"/>
-        </w:rPr>
-      </w:pPr>
-      <w:r>
-        <w:rPr>
-          <w:rStyle w:val="code"/>
-        </w:rPr>
-        <w:t>MScriptFile = "MSExampleEIS.mscr"</w:t>
-      </w:r>
-    </w:p>
-    <w:p>
-      <w:pPr>
-        <w:rPr>
-          <w:rStyle w:val="code"/>
-        </w:rPr>
-      </w:pPr>
-    </w:p>
-    <w:p>
-      <w:pPr>
-        <w:rPr>
-          <w:rStyle w:val="code"/>
-        </w:rPr>
-      </w:pPr>
-      <w:r>
-        <w:rPr>
-          <w:rStyle w:val="code"/>
-        </w:rPr>
-        <w:t xml:space="preserve">#combine the path and filename </w:t>
-      </w:r>
-    </w:p>
-    <w:p>
-      <w:pPr>
-        <w:rPr>
-          <w:rStyle w:val="code"/>
-        </w:rPr>
-      </w:pPr>
-      <w:r>
-        <w:rPr>
-          <w:rStyle w:val="code"/>
-        </w:rPr>
-        <w:t>MScriptPathandFile = os.path.join(MSfilepath, MScriptFile)</w:t>
-      </w:r>
-    </w:p>
-    <w:p>
-      <w:pPr>
-        <w:rPr>
-          <w:rStyle w:val="code"/>
-        </w:rPr>
-      </w:pPr>
-    </w:p>
-    <w:p>
-      <w:pPr>
-        <w:rPr>
-          <w:rStyle w:val="code"/>
-        </w:rPr>
-      </w:pPr>
-    </w:p>
-    <w:p>
-      <w:pPr>
-        <w:rPr>
-          <w:rStyle w:val="code"/>
-        </w:rPr>
-      </w:pPr>
-      <w:r>
-        <w:rPr>
-          <w:rStyle w:val="code"/>
-        </w:rPr>
-        <w:t>#initialization and open the port</w:t>
-      </w:r>
-    </w:p>
-    <w:p>
-      <w:pPr>
-        <w:rPr>
-          <w:rStyle w:val="code"/>
-        </w:rPr>
-      </w:pPr>
-      <w:r>
-        <w:rPr>
-          <w:rStyle w:val="code"/>
-        </w:rPr>
-        <w:t>ser = serial.Serial()   #Create an instance of the serial object</w:t>
-      </w:r>
-    </w:p>
-    <w:p>
-      <w:pPr>
-        <w:rPr>
-          <w:rStyle w:val="code"/>
-        </w:rPr>
-      </w:pPr>
-    </w:p>
-    <w:p>
-      <w:pPr>
-        <w:rPr>
-          <w:rStyle w:val="code"/>
-        </w:rPr>
-      </w:pPr>
-      <w:r>
-        <w:rPr>
-          <w:rStyle w:val="code"/>
-        </w:rPr>
-        <w:t>myport = "COM55"                            #set the comport</w:t>
-      </w:r>
-    </w:p>
-    <w:p>
-      <w:pPr>
-        <w:rPr>
-          <w:rStyle w:val="code"/>
-        </w:rPr>
-      </w:pPr>
-      <w:r>
-        <w:rPr>
-          <w:rStyle w:val="code"/>
-        </w:rPr>
-        <w:t>if PSEsPicoLib.OpenComport(ser,myport,1):   #open myport with 1 sec timeout</w:t>
-      </w:r>
-    </w:p>
-    <w:p>
-      <w:pPr>
-        <w:rPr>
-          <w:rStyle w:val="code"/>
-        </w:rPr>
-      </w:pPr>
-      <w:r>
-        <w:rPr>
-          <w:rStyle w:val="code"/>
-        </w:rPr>
-        <w:t xml:space="preserve">    print("Succesfuly opened: " + ser.port  )</w:t>
-      </w:r>
-    </w:p>
-    <w:p>
-      <w:pPr>
-        <w:rPr>
-          <w:rStyle w:val="code"/>
-        </w:rPr>
-      </w:pPr>
-      <w:r>
-        <w:rPr>
-          <w:rStyle w:val="code"/>
-        </w:rPr>
-        <w:t xml:space="preserve">    try:</w:t>
-      </w:r>
-    </w:p>
-    <w:p>
-      <w:pPr>
-        <w:rPr>
-          <w:rStyle w:val="code"/>
-        </w:rPr>
-      </w:pPr>
-      <w:r>
-        <w:rPr>
-          <w:rStyle w:val="code"/>
-        </w:rPr>
-        <w:t xml:space="preserve">       if PSEsPicoLib.IsConnected(ser):             #Check if EmstatPico is connected</w:t>
-      </w:r>
-    </w:p>
-    <w:p>
-      <w:pPr>
-        <w:rPr>
-          <w:rStyle w:val="code"/>
-        </w:rPr>
-      </w:pPr>
-      <w:r>
-        <w:rPr>
-          <w:rStyle w:val="code"/>
-        </w:rPr>
-        <w:t xml:space="preserve">           print("Connected!")                  </w:t>
-      </w:r>
-    </w:p>
-    <w:p>
-      <w:pPr>
-        <w:rPr>
-          <w:rStyle w:val="code"/>
-        </w:rPr>
-      </w:pPr>
-      <w:r>
-        <w:rPr>
-          <w:rStyle w:val="code"/>
-        </w:rPr>
-        <w:t xml:space="preserve">           </w:t>
-      </w:r>
-    </w:p>
-    <w:p>
-      <w:pPr>
-        <w:rPr>
-          <w:rStyle w:val="code"/>
-        </w:rPr>
-      </w:pPr>
-      <w:r>
-        <w:rPr>
-          <w:rStyle w:val="code"/>
-        </w:rPr>
-        <w:t xml:space="preserve">           # Send the MethodSCRIPT file</w:t>
-      </w:r>
-    </w:p>
-    <w:p>
-      <w:pPr>
-        <w:rPr>
-          <w:rStyle w:val="code"/>
-        </w:rPr>
-      </w:pPr>
-      <w:r>
-        <w:rPr>
-          <w:rStyle w:val="code"/>
-        </w:rPr>
-        <w:t xml:space="preserve">           PSEsPicoLib.SendScriptFile(ser,MScriptPathandFile)  </w:t>
-      </w:r>
-    </w:p>
-    <w:p>
-      <w:pPr>
-        <w:rPr>
-          <w:rStyle w:val="code"/>
-        </w:rPr>
-      </w:pPr>
-      <w:r>
-        <w:rPr>
-          <w:rStyle w:val="code"/>
-        </w:rPr>
-        <w:t xml:space="preserve">           #Get the results and store it in datafile</w:t>
-      </w:r>
-    </w:p>
-    <w:p>
-      <w:pPr>
-        <w:rPr>
-          <w:rStyle w:val="code"/>
-        </w:rPr>
-      </w:pPr>
-      <w:r>
-        <w:rPr>
-          <w:rStyle w:val="code"/>
-        </w:rPr>
-        <w:t xml:space="preserve">           datafile=PSEsPicoLib.GetResults(ser)                             # fetch the results</w:t>
-      </w:r>
-    </w:p>
-    <w:p>
-      <w:pPr>
-        <w:rPr>
-          <w:rStyle w:val="code"/>
-        </w:rPr>
-      </w:pPr>
-    </w:p>
-    <w:p>
-      <w:pPr>
-        <w:rPr>
-          <w:rStyle w:val="code"/>
-        </w:rPr>
-      </w:pPr>
-      <w:r>
-        <w:rPr>
-          <w:rStyle w:val="code"/>
-        </w:rPr>
-        <w:t xml:space="preserve">           #Create "data" subfolder </w:t>
-      </w:r>
-    </w:p>
-    <w:p>
-      <w:pPr>
-        <w:rPr>
-          <w:rStyle w:val="code"/>
-        </w:rPr>
-      </w:pPr>
-      <w:r>
-        <w:rPr>
-          <w:rStyle w:val="code"/>
-        </w:rPr>
-        <w:t xml:space="preserve">           (prefix, sep, suffix) = MScriptFile.rpartition('.')   #split the file-extension and the filename</w:t>
-      </w:r>
-    </w:p>
-    <w:p>
-      <w:pPr>
-        <w:rPr>
-          <w:rStyle w:val="code"/>
-        </w:rPr>
-      </w:pPr>
-      <w:r>
-        <w:rPr>
-          <w:rStyle w:val="code"/>
-        </w:rPr>
-        <w:t xml:space="preserve">           ResultFile = prefix + '.dat'                          #change the extension to .dat</w:t>
-      </w:r>
-    </w:p>
-    <w:p>
-      <w:pPr>
-        <w:rPr>
-          <w:rStyle w:val="code"/>
-        </w:rPr>
-      </w:pPr>
-      <w:r>
-        <w:rPr>
-          <w:rStyle w:val="code"/>
-        </w:rPr>
-        <w:lastRenderedPageBreak/>
-        <w:t xml:space="preserve">           ResultPath = MSfilepath+"\\data"                      #use subfolder for the data</w:t>
-      </w:r>
-    </w:p>
-    <w:p>
-      <w:pPr>
-        <w:rPr>
-          <w:rStyle w:val="code"/>
-        </w:rPr>
-      </w:pPr>
-      <w:r>
-        <w:rPr>
-          <w:rStyle w:val="code"/>
-        </w:rPr>
-        <w:t xml:space="preserve">           try:  </w:t>
-      </w:r>
-    </w:p>
-    <w:p>
-      <w:pPr>
-        <w:rPr>
-          <w:rStyle w:val="code"/>
-        </w:rPr>
-      </w:pPr>
-      <w:r>
-        <w:rPr>
-          <w:rStyle w:val="code"/>
-        </w:rPr>
-        <w:t xml:space="preserve">               os.mkdir(ResultPath)</w:t>
-      </w:r>
-    </w:p>
-    <w:p>
-      <w:pPr>
-        <w:rPr>
-          <w:rStyle w:val="code"/>
-        </w:rPr>
-      </w:pPr>
-      <w:r>
-        <w:rPr>
-          <w:rStyle w:val="code"/>
-        </w:rPr>
-        <w:t xml:space="preserve">           except OSError:  </w:t>
-      </w:r>
-    </w:p>
-    <w:p>
-      <w:pPr>
-        <w:rPr>
-          <w:rStyle w:val="code"/>
-        </w:rPr>
-      </w:pPr>
-      <w:r>
-        <w:rPr>
-          <w:rStyle w:val="code"/>
-        </w:rPr>
-        <w:t xml:space="preserve">               print ("Creation of the directory %s failed" % ResultPath)</w:t>
-      </w:r>
-    </w:p>
-    <w:p>
-      <w:pPr>
-        <w:rPr>
-          <w:rStyle w:val="code"/>
-        </w:rPr>
-      </w:pPr>
-      <w:r>
-        <w:rPr>
-          <w:rStyle w:val="code"/>
-        </w:rPr>
-        <w:t xml:space="preserve">           else:  </w:t>
-      </w:r>
-    </w:p>
-    <w:p>
-      <w:pPr>
-        <w:rPr>
-          <w:rStyle w:val="code"/>
-        </w:rPr>
-      </w:pPr>
-      <w:r>
-        <w:rPr>
-          <w:rStyle w:val="code"/>
-        </w:rPr>
-        <w:t xml:space="preserve">               print ("Successfully created the directory %s " % ResultPath)</w:t>
-      </w:r>
-    </w:p>
-    <w:p>
-      <w:pPr>
-        <w:rPr>
-          <w:rStyle w:val="code"/>
-        </w:rPr>
-      </w:pPr>
-      <w:r>
-        <w:rPr>
-          <w:rStyle w:val="code"/>
-        </w:rPr>
-        <w:t xml:space="preserve">               </w:t>
-      </w:r>
-    </w:p>
-    <w:p>
-      <w:pPr>
-        <w:rPr>
-          <w:rStyle w:val="code"/>
-        </w:rPr>
-      </w:pPr>
-      <w:r>
-        <w:rPr>
-          <w:rStyle w:val="code"/>
-        </w:rPr>
-        <w:t xml:space="preserve">           ResultFile = os.path.join(ResultPath, ResultFile)                #combine the path and the filename</w:t>
-      </w:r>
-    </w:p>
-    <w:p>
-      <w:pPr>
-        <w:rPr>
-          <w:rStyle w:val="code"/>
-        </w:rPr>
-      </w:pPr>
-      <w:r>
-        <w:rPr>
-          <w:rStyle w:val="code"/>
-        </w:rPr>
-        <w:t xml:space="preserve">           ResultFile = PSEsPicoLib.CheckFileExistAndRename(ResultFile)     #Rename the file if it exists to a unique name by add the date+time</w:t>
-      </w:r>
-    </w:p>
-    <w:p>
-      <w:pPr>
-        <w:rPr>
-          <w:rStyle w:val="code"/>
-        </w:rPr>
-      </w:pPr>
-      <w:r>
-        <w:rPr>
-          <w:rStyle w:val="code"/>
-        </w:rPr>
-        <w:t xml:space="preserve">           #print(ResultFile)       </w:t>
-      </w:r>
-    </w:p>
-    <w:p>
-      <w:pPr>
-        <w:rPr>
-          <w:rStyle w:val="code"/>
-        </w:rPr>
-      </w:pPr>
-      <w:r>
-        <w:rPr>
-          <w:rStyle w:val="code"/>
-        </w:rPr>
-        <w:t xml:space="preserve">           f = open(ResultFile,"w+")    #Open file for writing</w:t>
-      </w:r>
-    </w:p>
-    <w:p>
-      <w:pPr>
-        <w:rPr>
-          <w:rStyle w:val="code"/>
-        </w:rPr>
-      </w:pPr>
-      <w:r>
-        <w:rPr>
-          <w:rStyle w:val="code"/>
-        </w:rPr>
-        <w:t xml:space="preserve">           f.write(datafile)            #write data to file</w:t>
-      </w:r>
-    </w:p>
-    <w:p>
-      <w:pPr>
-        <w:rPr>
-          <w:rStyle w:val="code"/>
-        </w:rPr>
-      </w:pPr>
-      <w:r>
-        <w:rPr>
-          <w:rStyle w:val="code"/>
-        </w:rPr>
-        <w:t xml:space="preserve">           f.close()                    #close file</w:t>
-      </w:r>
-    </w:p>
-    <w:p>
-      <w:pPr>
-        <w:rPr>
-          <w:rStyle w:val="code"/>
-        </w:rPr>
-      </w:pPr>
-      <w:r>
-        <w:rPr>
-          <w:rStyle w:val="code"/>
-        </w:rPr>
-        <w:t xml:space="preserve">       else:</w:t>
-      </w:r>
-    </w:p>
-    <w:p>
-      <w:pPr>
-        <w:rPr>
-          <w:rStyle w:val="code"/>
-        </w:rPr>
-      </w:pPr>
-      <w:r>
-        <w:rPr>
-          <w:rStyle w:val="code"/>
-        </w:rPr>
-        <w:t xml:space="preserve">           print("Unable to connected!")                  </w:t>
-      </w:r>
-    </w:p>
-    <w:p>
-      <w:pPr>
-        <w:rPr>
-          <w:rStyle w:val="code"/>
-        </w:rPr>
-      </w:pPr>
-      <w:r>
-        <w:rPr>
-          <w:rStyle w:val="code"/>
-        </w:rPr>
-        <w:t xml:space="preserve">       ser.close()                                  #close the comport</w:t>
-      </w:r>
-    </w:p>
-    <w:p>
-      <w:pPr>
-        <w:rPr>
-          <w:rStyle w:val="code"/>
-        </w:rPr>
-      </w:pPr>
-      <w:r>
-        <w:rPr>
-          <w:rStyle w:val="code"/>
-        </w:rPr>
-        <w:t xml:space="preserve">    except Exception as e1:                         #catch exception </w:t>
-      </w:r>
-    </w:p>
-    <w:p>
-      <w:pPr>
-        <w:rPr>
-          <w:rStyle w:val="code"/>
-        </w:rPr>
-      </w:pPr>
-      <w:r>
-        <w:rPr>
-          <w:rStyle w:val="code"/>
-        </w:rPr>
-        <w:t xml:space="preserve">        print("error communicating...: " + str(e1)) #print the exception</w:t>
-      </w:r>
-    </w:p>
-    <w:p>
-      <w:pPr>
-        <w:rPr>
-          <w:rStyle w:val="code"/>
-        </w:rPr>
-      </w:pPr>
-      <w:r>
-        <w:rPr>
-          <w:rStyle w:val="code"/>
-        </w:rPr>
-        <w:t>else:</w:t>
-      </w:r>
-    </w:p>
-    <w:p>
-      <w:pPr>
-        <w:rPr>
-          <w:rStyle w:val="code"/>
-        </w:rPr>
-      </w:pPr>
-      <w:r>
-        <w:rPr>
-          <w:rStyle w:val="code"/>
-        </w:rPr>
-        <w:t xml:space="preserve">    print("cannot open serial port ")</w:t>
-      </w:r>
-    </w:p>
-    <w:p>
-      <w:pPr>
-        <w:rPr>
-          <w:rStyle w:val="code"/>
-        </w:rPr>
-      </w:pPr>
-    </w:p>
-    <w:p>
-      <w:pPr>
-        <w:rPr>
-          <w:rStyle w:val="code"/>
-        </w:rPr>
-      </w:pPr>
-    </w:p>
-    <w:p>
-      <w:pPr>
-        <w:pStyle w:val="Heading4"/>
-        <w:rPr>
-          <w:lang w:val="en-US"/>
-        </w:rPr>
-      </w:pPr>
-      <w:r>
-        <w:rPr>
-          <w:lang w:val="en-US"/>
-        </w:rPr>
-        <w:t>Part-2</w:t>
-      </w:r>
-    </w:p>
-    <w:p>
-      <w:pPr>
-        <w:rPr>
-          <w:lang w:val="en-US"/>
-        </w:rPr>
-      </w:pPr>
-    </w:p>
-    <w:p>
-      <w:pPr>
-        <w:rPr>
-          <w:rStyle w:val="code"/>
-        </w:rPr>
-      </w:pPr>
-      <w:r>
-        <w:rPr>
-          <w:rStyle w:val="code"/>
-        </w:rPr>
-        <w:t>value_matrix = PSEsPicoLib.ParseResultFile(ResultFile)  #Parse result file to Value matrix</w:t>
-      </w:r>
-    </w:p>
-    <w:p>
-      <w:pPr>
-        <w:rPr>
-          <w:rStyle w:val="code"/>
-        </w:rPr>
-      </w:pPr>
-    </w:p>
-    <w:p>
-      <w:pPr>
-        <w:rPr>
-          <w:rStyle w:val="code"/>
-        </w:rPr>
-      </w:pPr>
-      <w:r>
-        <w:rPr>
-          <w:rStyle w:val="code"/>
-        </w:rPr>
-        <w:t>applied_frequency=PSEsPicoLib.GetColumnFromMatrix(value_matrix,0)   #Get the applied frequencies</w:t>
-      </w:r>
-    </w:p>
-    <w:p>
-      <w:pPr>
-        <w:rPr>
-          <w:rStyle w:val="code"/>
-        </w:rPr>
-      </w:pPr>
-      <w:r>
-        <w:rPr>
-          <w:rStyle w:val="code"/>
-        </w:rPr>
-        <w:t>measured_zreal=PSEsPicoLib.GetColumnFromMatrix(value_matrix,1)      #Get the measured real part of the complex impedance</w:t>
-      </w:r>
-    </w:p>
-    <w:p>
-      <w:pPr>
-        <w:rPr>
-          <w:rStyle w:val="code"/>
-        </w:rPr>
-      </w:pPr>
-      <w:r>
-        <w:rPr>
-          <w:rStyle w:val="code"/>
-        </w:rPr>
-        <w:t>measured_zimag=PSEsPicoLib.GetColumnFromMatrix(value_matrix,2)      #Get the measured imaginary part of the complex impedance</w:t>
-      </w:r>
-    </w:p>
-    <w:p>
-      <w:pPr>
-        <w:rPr>
-          <w:rStyle w:val="code"/>
-        </w:rPr>
-      </w:pPr>
-    </w:p>
-    <w:p>
-      <w:pPr>
-        <w:rPr>
-          <w:rStyle w:val="code"/>
-        </w:rPr>
-      </w:pPr>
-      <w:r>
-        <w:rPr>
-          <w:rStyle w:val="code"/>
-        </w:rPr>
-        <w:t xml:space="preserve">#Calculate Z and Phase  </w:t>
-      </w:r>
-    </w:p>
-    <w:p>
-      <w:pPr>
-        <w:rPr>
-          <w:rStyle w:val="code"/>
-        </w:rPr>
-      </w:pPr>
-      <w:r>
-        <w:rPr>
-          <w:rStyle w:val="code"/>
-        </w:rPr>
-        <w:t>measured_zimag = -measured_zimag                          #invert the imaginary part for the electrochemist convention</w:t>
-      </w:r>
-    </w:p>
-    <w:p>
-      <w:pPr>
-        <w:rPr>
-          <w:rStyle w:val="code"/>
-        </w:rPr>
-      </w:pPr>
-      <w:r>
-        <w:rPr>
-          <w:rStyle w:val="code"/>
-        </w:rPr>
-        <w:t>Zcomplex= measured_zreal + 1j*measured_zimag              #compose the complex impedance</w:t>
-      </w:r>
-    </w:p>
-    <w:p>
-      <w:pPr>
-        <w:rPr>
-          <w:rStyle w:val="code"/>
-        </w:rPr>
-      </w:pPr>
-      <w:r>
-        <w:rPr>
-          <w:rStyle w:val="code"/>
-        </w:rPr>
-        <w:t>Zphase=np.angle(Zcomplex, deg=True)     #Get the phase from the complex impedance in degrees</w:t>
-      </w:r>
-    </w:p>
-    <w:p>
-      <w:pPr>
-        <w:rPr>
-          <w:rStyle w:val="code"/>
-        </w:rPr>
-      </w:pPr>
-      <w:r>
-        <w:rPr>
-          <w:rStyle w:val="code"/>
-        </w:rPr>
-        <w:t xml:space="preserve">Z=np.abs(Zcomplex)                      #Get the impedance value </w:t>
-      </w:r>
-    </w:p>
-    <w:p>
-      <w:pPr>
-        <w:rPr>
-          <w:rStyle w:val="code"/>
-        </w:rPr>
-      </w:pPr>
-    </w:p>
-    <w:p>
-      <w:pPr>
-        <w:rPr>
-          <w:rStyle w:val="code"/>
-        </w:rPr>
-      </w:pPr>
-    </w:p>
-    <w:p>
-      <w:pPr>
-        <w:rPr>
-          <w:rStyle w:val="code"/>
-        </w:rPr>
-      </w:pPr>
-      <w:r>
-        <w:rPr>
-          <w:rStyle w:val="code"/>
-        </w:rPr>
-        <w:t>#show the Nyquist plot as figure 1</w:t>
-      </w:r>
-    </w:p>
-    <w:p>
-      <w:pPr>
-        <w:rPr>
-          <w:rStyle w:val="code"/>
-        </w:rPr>
-      </w:pPr>
-      <w:r>
-        <w:rPr>
-          <w:rStyle w:val="code"/>
-        </w:rPr>
-        <w:t xml:space="preserve">plt.figure(1)                           </w:t>
-      </w:r>
-    </w:p>
-    <w:p>
-      <w:pPr>
-        <w:rPr>
-          <w:rStyle w:val="code"/>
-        </w:rPr>
-      </w:pPr>
-      <w:r>
-        <w:rPr>
-          <w:rStyle w:val="code"/>
-        </w:rPr>
-        <w:t>plt.plot(measured_zreal,measured_zimag)</w:t>
-      </w:r>
-    </w:p>
-    <w:p>
-      <w:pPr>
-        <w:rPr>
-          <w:rStyle w:val="code"/>
-        </w:rPr>
-      </w:pPr>
-      <w:r>
-        <w:rPr>
-          <w:rStyle w:val="code"/>
-        </w:rPr>
-        <w:t>plt.title('Nyquist plot')</w:t>
-      </w:r>
-    </w:p>
-    <w:p>
-      <w:pPr>
-        <w:rPr>
-          <w:rStyle w:val="code"/>
-        </w:rPr>
-      </w:pPr>
-      <w:r>
-        <w:rPr>
-          <w:rStyle w:val="code"/>
-        </w:rPr>
-        <w:t>plt.axis('equal')</w:t>
-      </w:r>
-    </w:p>
-    <w:p>
-      <w:pPr>
-        <w:rPr>
-          <w:rStyle w:val="code"/>
-        </w:rPr>
-      </w:pPr>
-      <w:r>
-        <w:rPr>
-          <w:rStyle w:val="code"/>
-        </w:rPr>
-        <w:t>plt.grid()</w:t>
-      </w:r>
-    </w:p>
-    <w:p>
-      <w:pPr>
-        <w:rPr>
-          <w:rStyle w:val="code"/>
-        </w:rPr>
-      </w:pPr>
-      <w:r>
-        <w:rPr>
-          <w:rStyle w:val="code"/>
-        </w:rPr>
-        <w:t>plt.xlabel("Z\'")</w:t>
-      </w:r>
-    </w:p>
-    <w:p>
-      <w:pPr>
-        <w:rPr>
-          <w:rStyle w:val="code"/>
-          <w:lang w:val="de-DE"/>
-        </w:rPr>
-      </w:pPr>
-      <w:r>
-        <w:rPr>
-          <w:rStyle w:val="code"/>
-          <w:lang w:val="de-DE"/>
-        </w:rPr>
-        <w:t>plt.ylabel("-Z\'\'")</w:t>
-      </w:r>
-    </w:p>
-    <w:p>
-      <w:pPr>
-        <w:rPr>
-          <w:rStyle w:val="code"/>
-          <w:lang w:val="de-DE"/>
-        </w:rPr>
-      </w:pPr>
-    </w:p>
-    <w:p>
-      <w:pPr>
-        <w:rPr>
-          <w:rStyle w:val="code"/>
-          <w:lang w:val="de-DE"/>
-        </w:rPr>
-      </w:pPr>
-    </w:p>
-    <w:p>
-      <w:pPr>
-        <w:rPr>
-          <w:rStyle w:val="code"/>
-        </w:rPr>
-      </w:pPr>
-      <w:r>
-        <w:rPr>
-          <w:rStyle w:val="code"/>
-        </w:rPr>
-        <w:t>#show the Bode plot as dual y-axis</w:t>
-      </w:r>
-    </w:p>
-    <w:p>
-      <w:pPr>
-        <w:rPr>
-          <w:rStyle w:val="code"/>
-        </w:rPr>
-      </w:pPr>
-      <w:r>
-        <w:rPr>
-          <w:rStyle w:val="code"/>
-        </w:rPr>
-        <w:lastRenderedPageBreak/>
-        <w:t>fig, ax1 = plt.subplots()</w:t>
-      </w:r>
-    </w:p>
-    <w:p>
-      <w:pPr>
-        <w:rPr>
-          <w:rStyle w:val="code"/>
-        </w:rPr>
-      </w:pPr>
-    </w:p>
-    <w:p>
-      <w:pPr>
-        <w:rPr>
-          <w:rStyle w:val="code"/>
-        </w:rPr>
-      </w:pPr>
-      <w:r>
-        <w:rPr>
-          <w:rStyle w:val="code"/>
-        </w:rPr>
-        <w:t>color = 'tab:red'                           #plot the impedance in Red</w:t>
-      </w:r>
-    </w:p>
-    <w:p>
-      <w:pPr>
-        <w:rPr>
-          <w:rStyle w:val="code"/>
-        </w:rPr>
-      </w:pPr>
-      <w:r>
-        <w:rPr>
-          <w:rStyle w:val="code"/>
-        </w:rPr>
-        <w:t>ax1.set_xlabel('Frequency (Hz)')            #X-axes is Frequency</w:t>
-      </w:r>
-    </w:p>
-    <w:p>
-      <w:pPr>
-        <w:rPr>
-          <w:rStyle w:val="code"/>
-        </w:rPr>
-      </w:pPr>
-      <w:r>
-        <w:rPr>
-          <w:rStyle w:val="code"/>
-        </w:rPr>
-        <w:t>ax1.set_ylabel('Z', color=color)            #axes-1 is Z (impedance)</w:t>
-      </w:r>
-    </w:p>
-    <w:p>
-      <w:pPr>
-        <w:rPr>
-          <w:rStyle w:val="code"/>
-        </w:rPr>
-      </w:pPr>
-      <w:r>
-        <w:rPr>
-          <w:rStyle w:val="code"/>
-        </w:rPr>
-        <w:t>ax1.semilogx(applied_frequency, Z, color=color)         #X-axis is logarithmic</w:t>
-      </w:r>
-    </w:p>
-    <w:p>
-      <w:pPr>
-        <w:rPr>
-          <w:rStyle w:val="code"/>
-        </w:rPr>
-      </w:pPr>
-      <w:r>
-        <w:rPr>
-          <w:rStyle w:val="code"/>
-        </w:rPr>
-        <w:t>ax1.tick_params(axis='y', labelcolor=color) #show ticks</w:t>
-      </w:r>
-    </w:p>
-    <w:p>
-      <w:pPr>
-        <w:rPr>
-          <w:rStyle w:val="code"/>
-        </w:rPr>
-      </w:pPr>
-    </w:p>
-    <w:p>
-      <w:pPr>
-        <w:rPr>
-          <w:rStyle w:val="code"/>
-        </w:rPr>
-      </w:pPr>
-      <w:r>
-        <w:rPr>
-          <w:rStyle w:val="code"/>
-        </w:rPr>
-        <w:t>## Turn on the minor TICKS, which are required for the minor GRID</w:t>
-      </w:r>
-    </w:p>
-    <w:p>
-      <w:pPr>
-        <w:rPr>
-          <w:rStyle w:val="code"/>
-        </w:rPr>
-      </w:pPr>
-      <w:r>
-        <w:rPr>
-          <w:rStyle w:val="code"/>
-        </w:rPr>
-        <w:t>ax1.minorticks_on()</w:t>
-      </w:r>
-    </w:p>
-    <w:p>
-      <w:pPr>
-        <w:rPr>
-          <w:rStyle w:val="code"/>
-        </w:rPr>
-      </w:pPr>
-    </w:p>
-    <w:p>
-      <w:pPr>
-        <w:rPr>
-          <w:rStyle w:val="code"/>
-        </w:rPr>
-      </w:pPr>
-      <w:r>
-        <w:rPr>
-          <w:rStyle w:val="code"/>
-        </w:rPr>
-        <w:t># Customize the major grid</w:t>
-      </w:r>
-    </w:p>
-    <w:p>
-      <w:pPr>
-        <w:rPr>
-          <w:rStyle w:val="code"/>
-        </w:rPr>
-      </w:pPr>
-      <w:r>
-        <w:rPr>
-          <w:rStyle w:val="code"/>
-        </w:rPr>
-        <w:t>ax1.grid(which='major', linestyle='-', linewidth='0.1', color='black')</w:t>
-      </w:r>
-    </w:p>
-    <w:p>
-      <w:pPr>
-        <w:rPr>
-          <w:rStyle w:val="code"/>
-        </w:rPr>
-      </w:pPr>
-    </w:p>
-    <w:p>
-      <w:pPr>
-        <w:rPr>
-          <w:rStyle w:val="code"/>
-        </w:rPr>
-      </w:pPr>
-      <w:r>
-        <w:rPr>
-          <w:rStyle w:val="code"/>
-        </w:rPr>
-        <w:t>ax2 = ax1.twinx()  # instantiate a second axes that shares the same x-axis</w:t>
-      </w:r>
-    </w:p>
-    <w:p>
-      <w:pPr>
-        <w:rPr>
-          <w:rStyle w:val="code"/>
-        </w:rPr>
-      </w:pPr>
-    </w:p>
-    <w:p>
-      <w:pPr>
-        <w:rPr>
-          <w:rStyle w:val="code"/>
-        </w:rPr>
-      </w:pPr>
-      <w:r>
-        <w:rPr>
-          <w:rStyle w:val="code"/>
-        </w:rPr>
-        <w:t>color = 'tab:blue'</w:t>
-      </w:r>
-    </w:p>
-    <w:p>
-      <w:pPr>
-        <w:rPr>
-          <w:rStyle w:val="code"/>
-        </w:rPr>
-      </w:pPr>
-      <w:r>
-        <w:rPr>
-          <w:rStyle w:val="code"/>
-        </w:rPr>
-        <w:t>ax2.set_ylabel("-Phase (degrees)", color=color)  # we already handled the x-label with ax1</w:t>
-      </w:r>
-    </w:p>
-    <w:p>
-      <w:pPr>
-        <w:rPr>
-          <w:rStyle w:val="code"/>
-        </w:rPr>
-      </w:pPr>
-      <w:r>
-        <w:rPr>
-          <w:rStyle w:val="code"/>
-        </w:rPr>
-        <w:t>ax2.semilogx(applied_frequency, Zphase, color=color)</w:t>
-      </w:r>
-    </w:p>
-    <w:p>
-      <w:pPr>
-        <w:rPr>
-          <w:rStyle w:val="code"/>
-        </w:rPr>
-      </w:pPr>
-      <w:r>
-        <w:rPr>
-          <w:rStyle w:val="code"/>
-        </w:rPr>
-        <w:t>ax2.tick_params(axis='y', labelcolor=color)</w:t>
-      </w:r>
-    </w:p>
-    <w:p>
-      <w:pPr>
-        <w:rPr>
-          <w:rStyle w:val="code"/>
-        </w:rPr>
-      </w:pPr>
-    </w:p>
-    <w:p>
-      <w:pPr>
-        <w:rPr>
-          <w:rStyle w:val="code"/>
-        </w:rPr>
-      </w:pPr>
-      <w:r>
-        <w:rPr>
-          <w:rStyle w:val="code"/>
-        </w:rPr>
-        <w:t>fig.tight_layout()              # otherwise the right y-label is slightly clipped</w:t>
-      </w:r>
-    </w:p>
-    <w:p>
-      <w:pPr>
-        <w:rPr>
-          <w:rStyle w:val="code"/>
-        </w:rPr>
-      </w:pPr>
-      <w:r>
-        <w:rPr>
-          <w:rStyle w:val="code"/>
-        </w:rPr>
-        <w:t>plt.grid(True,which="both")</w:t>
-      </w:r>
-    </w:p>
-    <w:p>
-      <w:pPr>
-        <w:rPr>
-          <w:rStyle w:val="code"/>
-        </w:rPr>
-      </w:pPr>
-      <w:r>
-        <w:rPr>
-          <w:rStyle w:val="code"/>
-        </w:rPr>
-        <w:t>plt.title('Bode plot')</w:t>
-      </w:r>
-    </w:p>
-    <w:p>
-      <w:pPr>
-        <w:rPr>
-          <w:rStyle w:val="code"/>
-        </w:rPr>
-      </w:pPr>
-      <w:r>
-        <w:rPr>
-          <w:rStyle w:val="code"/>
-        </w:rPr>
-        <w:t>plt.show()</w:t>
-      </w:r>
-    </w:p>
-    <w:p>
-      <w:pPr>
-        <w:rPr>
-          <w:rStyle w:val="code"/>
-        </w:rPr>
-      </w:pPr>
-    </w:p>
-    <w:p>
-      <w:pPr>
-        <w:rPr>
-          <w:rStyle w:val="code"/>
-        </w:rPr>
-      </w:pPr>
-    </w:p>
-    <w:p>
-      <w:pPr>
-        <w:rPr>
-          <w:rStyle w:val="code"/>
-        </w:rPr>
-      </w:pPr>
-    </w:p>
-    <w:p>
-      <w:pPr>
-        <w:rPr>
-          <w:rStyle w:val="code"/>
-        </w:rPr>
-      </w:pPr>
-      <w:r>
-        <w:rPr>
-          <w:rStyle w:val="code"/>
-        </w:rPr>
-        <w:t>#Save results as comma seperated values (.csv) file</w:t>
-      </w:r>
-    </w:p>
-    <w:p>
-      <w:pPr>
-        <w:rPr>
-          <w:rStyle w:val="code"/>
-        </w:rPr>
-      </w:pPr>
-      <w:r>
-        <w:rPr>
-          <w:rStyle w:val="code"/>
-        </w:rPr>
-        <w:t>(prefix, sep, suffix) = ResultFile.rpartition('.')</w:t>
-      </w:r>
-    </w:p>
-    <w:p>
-      <w:pPr>
-        <w:rPr>
-          <w:rStyle w:val="code"/>
-        </w:rPr>
-      </w:pPr>
-      <w:r>
-        <w:rPr>
-          <w:rStyle w:val="code"/>
-        </w:rPr>
-        <w:t>CSVFile = prefix + '.csv'</w:t>
-      </w:r>
-    </w:p>
-    <w:p>
-      <w:pPr>
-        <w:rPr>
-          <w:rStyle w:val="code"/>
-        </w:rPr>
-      </w:pPr>
-      <w:r>
-        <w:rPr>
-          <w:rStyle w:val="code"/>
-        </w:rPr>
-        <w:t>print(CSVFile)</w:t>
-      </w:r>
-    </w:p>
-    <w:p>
-      <w:pPr>
-        <w:rPr>
-          <w:rStyle w:val="code"/>
-        </w:rPr>
-      </w:pPr>
-    </w:p>
-    <w:p>
-      <w:pPr>
-        <w:rPr>
-          <w:rStyle w:val="code"/>
-        </w:rPr>
-      </w:pPr>
-      <w:r>
-        <w:rPr>
-          <w:rStyle w:val="code"/>
-        </w:rPr>
-        <w:t>np.savetxt(CSVFile,np.transpose([applied_frequency,measured_zreal,measured_zimag,Z,Zphase]) , delimiter=',')</w:t>
-      </w:r>
-    </w:p>
-    <w:p>
-      <w:pPr>
-        <w:rPr>
-          <w:rStyle w:val="code"/>
-        </w:rPr>
       </w:pPr>
     </w:p>
     <w:p>
       <w:pPr>
         <w:keepNext/>
+        <w:rPr>
+          <w:lang w:val="en-US"/>
+        </w:rPr>
       </w:pPr>
       <w:r>
         <w:rPr>
           <w:noProof/>
           <w:lang w:val="en-US"/>
         </w:rPr>
-        <w:lastRenderedPageBreak/>
         <w:drawing>
-          <wp:inline distT="0" distB="0" distL="0" distR="0" wp14:anchorId="1AE5B814" wp14:editId="0A1DD4B1">
-            <wp:extent cx="4813200" cy="4334400"/>
-            <wp:effectExtent l="0" t="0" r="6985" b="9525"/>
+          <wp:inline distT="0" distB="0" distL="0" distR="0" wp14:anchorId="1AE5B814" wp14:editId="1D01A2A3">
+            <wp:extent cx="2734554" cy="2462530"/>
+            <wp:effectExtent l="0" t="0" r="8890" b="0"/>
             <wp:docPr id="3" name="Picture 3"/>
             <wp:cNvGraphicFramePr>
               <a:graphicFrameLocks xmlns:a="http://schemas.openxmlformats.org/drawingml/2006/main" noChangeAspect="1"/>
@@ -3863,7 +1457,7 @@
                   <pic:spPr>
                     <a:xfrm>
                       <a:off x="0" y="0"/>
-                      <a:ext cx="4813200" cy="4334400"/>
+                      <a:ext cx="2762497" cy="2487694"/>
                     </a:xfrm>
                     <a:prstGeom prst="rect">
                       <a:avLst/>
@@ -3875,58 +1469,28 @@
           </wp:inline>
         </w:drawing>
       </w:r>
-    </w:p>
-    <w:p>
-      <w:pPr>
-        <w:pStyle w:val="Caption"/>
-        <w:jc w:val="left"/>
-      </w:pPr>
-      <w:r>
-        <w:t xml:space="preserve">Figure </w:t>
-      </w:r>
-      <w:r>
-        <w:fldChar w:fldCharType="begin"/>
-      </w:r>
-      <w:r>
-        <w:instrText xml:space="preserve"> SEQ Figure \* ARABIC </w:instrText>
-      </w:r>
-      <w:r>
-        <w:fldChar w:fldCharType="separate"/>
+      <w:r>
+        <w:rPr>
+          <w:lang w:val="en-US"/>
+        </w:rPr>
+        <w:t xml:space="preserve">  </w:t>
       </w:r>
       <w:r>
         <w:rPr>
           <w:noProof/>
-        </w:rPr>
-        <w:t>3</w:t>
-      </w:r>
-      <w:r>
-        <w:fldChar w:fldCharType="end"/>
-      </w:r>
-      <w:r>
-        <w:t>; Nyquist plot of Palmsens Dummy Cel WE C (Randles circuit)</w:t>
-      </w:r>
-    </w:p>
-    <w:p>
-      <w:pPr>
-        <w:rPr>
-          <w:lang w:val="en-US"/>
-        </w:rPr>
-      </w:pPr>
-    </w:p>
-    <w:p>
-      <w:pPr>
-        <w:keepNext/>
-      </w:pPr>
+          <w:lang w:val="en-US"/>
+        </w:rPr>
+        <w:t xml:space="preserve">    </w:t>
+      </w:r>
       <w:r>
         <w:rPr>
           <w:noProof/>
           <w:lang w:val="en-US"/>
         </w:rPr>
-        <w:lastRenderedPageBreak/>
         <w:drawing>
-          <wp:inline distT="0" distB="0" distL="0" distR="0" wp14:anchorId="43BCB327" wp14:editId="357549FE">
-            <wp:extent cx="4813200" cy="4334400"/>
-            <wp:effectExtent l="0" t="0" r="6985" b="9525"/>
+          <wp:inline distT="0" distB="0" distL="0" distR="0" wp14:anchorId="05DB7B79" wp14:editId="7C7939D0">
+            <wp:extent cx="2733675" cy="2461739"/>
+            <wp:effectExtent l="0" t="0" r="0" b="0"/>
             <wp:docPr id="6" name="Picture 6"/>
             <wp:cNvGraphicFramePr>
               <a:graphicFrameLocks xmlns:a="http://schemas.openxmlformats.org/drawingml/2006/main" noChangeAspect="1"/>
@@ -3947,7 +1511,7 @@
                   <pic:spPr>
                     <a:xfrm>
                       <a:off x="0" y="0"/>
-                      <a:ext cx="4813200" cy="4334400"/>
+                      <a:ext cx="2762724" cy="2487898"/>
                     </a:xfrm>
                     <a:prstGeom prst="rect">
                       <a:avLst/>
@@ -3962,16 +1526,32 @@
     </w:p>
     <w:p>
       <w:pPr>
-        <w:pStyle w:val="Caption"/>
-        <w:jc w:val="left"/>
-      </w:pPr>
-      <w:r>
+        <w:keepNext/>
+        <w:rPr>
+          <w:lang w:val="en-US"/>
+        </w:rPr>
+      </w:pPr>
+    </w:p>
+    <w:p>
+      <w:pPr>
+        <w:keepNext/>
+        <w:rPr>
+          <w:lang w:val="en-US"/>
+        </w:rPr>
+      </w:pPr>
+      <w:r>
+        <w:rPr>
+          <w:lang w:val="en-US"/>
+        </w:rPr>
         <w:t xml:space="preserve">Figure </w:t>
       </w:r>
       <w:r>
         <w:fldChar w:fldCharType="begin"/>
       </w:r>
       <w:r>
+        <w:rPr>
+          <w:lang w:val="en-US"/>
+        </w:rPr>
         <w:instrText xml:space="preserve"> SEQ Figure \* ARABIC </w:instrText>
       </w:r>
       <w:r>
@@ -3980,18 +1560,926 @@
       <w:r>
         <w:rPr>
           <w:noProof/>
-        </w:rPr>
-        <w:t>4</w:t>
+          <w:lang w:val="en-US"/>
+        </w:rPr>
+        <w:t>3</w:t>
       </w:r>
       <w:r>
         <w:fldChar w:fldCharType="end"/>
       </w:r>
       <w:r>
-        <w:t>;Bode</w:t>
-      </w:r>
-      <w:r>
-        <w:t xml:space="preserve"> plot of Palmsens Dummy Cel WE C (Randles circuit)</w:t>
-      </w:r>
+        <w:rPr>
+          <w:lang w:val="en-US"/>
+        </w:rPr>
+        <w:t>:</w:t>
+      </w:r>
+      <w:r>
+        <w:rPr>
+          <w:lang w:val="en-US"/>
+        </w:rPr>
+        <w:t xml:space="preserve"> Nyquist plot</w:t>
+      </w:r>
+      <w:r>
+        <w:rPr>
+          <w:lang w:val="en-US"/>
+        </w:rPr>
+        <w:tab/>
+      </w:r>
+      <w:r>
+        <w:rPr>
+          <w:lang w:val="en-US"/>
+        </w:rPr>
+        <w:tab/>
+      </w:r>
+      <w:r>
+        <w:rPr>
+          <w:lang w:val="en-US"/>
+        </w:rPr>
+        <w:tab/>
+      </w:r>
+      <w:r>
+        <w:rPr>
+          <w:lang w:val="en-US"/>
+        </w:rPr>
+        <w:tab/>
+        <w:t xml:space="preserve">        Figure 4: Bode plot</w:t>
+      </w:r>
+    </w:p>
+    <w:p>
+      <w:pPr>
+        <w:keepNext/>
+        <w:rPr>
+          <w:lang w:val="en-US"/>
+        </w:rPr>
+      </w:pPr>
+    </w:p>
+    <w:p>
+      <w:pPr>
+        <w:pStyle w:val="Heading2"/>
+        <w:numPr>
+          <w:ilvl w:val="1"/>
+          <w:numId w:val="1"/>
+        </w:numPr>
+        <w:ind w:left="709" w:hanging="709"/>
+      </w:pPr>
+      <w:r>
+        <w:t>Communications</w:t>
+      </w:r>
+    </w:p>
+    <w:p>
+      <w:pPr>
+        <w:rPr>
+          <w:lang w:val="en-US"/>
+        </w:rPr>
+      </w:pPr>
+      <w:r>
+        <w:rPr>
+          <w:lang w:val="en-US"/>
+        </w:rPr>
+        <w:t>Th</w:t>
+      </w:r>
+      <w:r>
+        <w:rPr>
+          <w:lang w:val="en-US"/>
+        </w:rPr>
+        <w:t>e</w:t>
+      </w:r>
+      <w:r>
+        <w:rPr>
+          <w:lang w:val="en-US"/>
+        </w:rPr>
+        <w:t xml:space="preserve"> example</w:t>
+      </w:r>
+      <w:r>
+        <w:rPr>
+          <w:lang w:val="en-US"/>
+        </w:rPr>
+        <w:t>s</w:t>
+      </w:r>
+      <w:r>
+        <w:rPr>
+          <w:lang w:val="en-US"/>
+        </w:rPr>
+        <w:t xml:space="preserve"> ha</w:t>
+      </w:r>
+      <w:r>
+        <w:rPr>
+          <w:lang w:val="en-US"/>
+        </w:rPr>
+        <w:t>ve</w:t>
+      </w:r>
+      <w:r>
+        <w:rPr>
+          <w:lang w:val="en-US"/>
+        </w:rPr>
+        <w:t xml:space="preserve"> been developed using the Spyder IDE as part of the Anaconda distribution.</w:t>
+      </w:r>
+    </w:p>
+    <w:p>
+      <w:pPr>
+        <w:pStyle w:val="Heading3"/>
+        <w:numPr>
+          <w:ilvl w:val="2"/>
+          <w:numId w:val="1"/>
+        </w:numPr>
+      </w:pPr>
+      <w:r>
+        <w:t>Connecting to the device</w:t>
+      </w:r>
+    </w:p>
+    <w:p>
+      <w:pPr>
+        <w:rPr>
+          <w:lang w:val="en-US"/>
+        </w:rPr>
+      </w:pPr>
+      <w:r>
+        <w:rPr>
+          <w:lang w:val="en-US"/>
+        </w:rPr>
+        <w:t>The example</w:t>
+      </w:r>
+      <w:r>
+        <w:rPr>
+          <w:lang w:val="en-US"/>
+        </w:rPr>
+        <w:t>s</w:t>
+      </w:r>
+      <w:r>
+        <w:rPr>
+          <w:lang w:val="en-US"/>
+        </w:rPr>
+        <w:t xml:space="preserve"> </w:t>
+      </w:r>
+      <w:r>
+        <w:rPr>
+          <w:lang w:val="en-US"/>
+        </w:rPr>
+        <w:t xml:space="preserve">use the </w:t>
+      </w:r>
+      <w:r>
+        <w:rPr>
+          <w:lang w:val="en-US"/>
+        </w:rPr>
+        <w:t>serial</w:t>
+      </w:r>
+      <w:r>
+        <w:rPr>
+          <w:lang w:val="en-US"/>
+        </w:rPr>
+        <w:t xml:space="preserve"> library</w:t>
+      </w:r>
+      <w:r>
+        <w:rPr>
+          <w:lang w:val="en-US"/>
+        </w:rPr>
+        <w:t xml:space="preserve"> for serial communication with the device. </w:t>
+      </w:r>
+    </w:p>
+    <w:p>
+      <w:pPr>
+        <w:pStyle w:val="Heading3"/>
+        <w:numPr>
+          <w:ilvl w:val="2"/>
+          <w:numId w:val="1"/>
+        </w:numPr>
+      </w:pPr>
+      <w:r>
+        <w:rPr>
+          <w:bCs w:val="0"/>
+        </w:rPr>
+        <w:t xml:space="preserve">Sending a </w:t>
+      </w:r>
+      <w:r>
+        <w:rPr>
+          <w:bCs w:val="0"/>
+        </w:rPr>
+        <w:t>MethodSCRIPT</w:t>
+      </w:r>
+    </w:p>
+    <w:p>
+      <w:pPr>
+        <w:rPr>
+          <w:lang w:val="en-US"/>
+        </w:rPr>
+      </w:pPr>
+      <w:r>
+        <w:rPr>
+          <w:lang w:val="en-US"/>
+        </w:rPr>
+        <w:t xml:space="preserve">The MethodSCRIPT can be read from a txt file stored in the </w:t>
+      </w:r>
+      <w:r>
+        <w:rPr>
+          <w:i/>
+          <w:lang w:val="en-US"/>
+        </w:rPr>
+        <w:t>MScriptFile</w:t>
+      </w:r>
+      <w:r>
+        <w:rPr>
+          <w:lang w:val="en-US"/>
+        </w:rPr>
+        <w:t xml:space="preserve"> and then sent to the device. In this example the MethodSCRIPT files are stored in the </w:t>
+      </w:r>
+      <w:r>
+        <w:rPr>
+          <w:i/>
+          <w:lang w:val="en-US"/>
+        </w:rPr>
+        <w:t>MethodSCRIPT files</w:t>
+      </w:r>
+      <w:r>
+        <w:rPr>
+          <w:i/>
+          <w:lang w:val="en-US"/>
+        </w:rPr>
+        <w:t xml:space="preserve"> </w:t>
+      </w:r>
+      <w:r>
+        <w:rPr>
+          <w:lang w:val="en-US"/>
+        </w:rPr>
+        <w:t>directory</w:t>
+      </w:r>
+      <w:r>
+        <w:rPr>
+          <w:lang w:val="en-US"/>
+        </w:rPr>
+        <w:t>.</w:t>
+      </w:r>
+    </w:p>
+    <w:p>
+      <w:pPr>
+        <w:pStyle w:val="Heading3"/>
+        <w:numPr>
+          <w:ilvl w:val="2"/>
+          <w:numId w:val="1"/>
+        </w:numPr>
+      </w:pPr>
+      <w:r>
+        <w:t>Receiving the measurement packages</w:t>
+      </w:r>
+    </w:p>
+    <w:p>
+      <w:pPr>
+        <w:rPr>
+          <w:lang w:val="en-US"/>
+        </w:rPr>
+      </w:pPr>
+      <w:r>
+        <w:rPr>
+          <w:lang w:val="en-US"/>
+        </w:rPr>
+        <w:t>Once the script file is sent to the device, the measurement packages can be read continuously from the device</w:t>
+      </w:r>
+      <w:r>
+        <w:rPr>
+          <w:lang w:val="en-US"/>
+        </w:rPr>
+        <w:t xml:space="preserve"> as shown below.</w:t>
+      </w:r>
+      <w:bookmarkStart w:id="0" w:name="_GoBack"/>
+      <w:bookmarkEnd w:id="0"/>
+    </w:p>
+    <w:p>
+      <w:pPr>
+        <w:rPr>
+          <w:lang w:val="en-US"/>
+        </w:rPr>
+      </w:pPr>
+    </w:p>
+    <w:p>
+      <w:pPr>
+        <w:keepNext/>
+        <w:rPr>
+          <w:lang w:val="en-US"/>
+        </w:rPr>
+      </w:pPr>
+      <w:r>
+        <w:rPr>
+          <w:rStyle w:val="code"/>
+        </w:rPr>
+        <w:t>response = ser.readline()</w:t>
+      </w:r>
+    </w:p>
+    <w:p>
+      <w:pPr>
+        <w:pStyle w:val="Heading3"/>
+        <w:numPr>
+          <w:ilvl w:val="2"/>
+          <w:numId w:val="1"/>
+        </w:numPr>
+      </w:pPr>
+      <w:r>
+        <w:t>Parsing the response</w:t>
+      </w:r>
+    </w:p>
+    <w:p>
+      <w:pPr>
+        <w:autoSpaceDE w:val="0"/>
+        <w:autoSpaceDN w:val="0"/>
+        <w:adjustRightInd w:val="0"/>
+        <w:textboxTightWrap w:val="none"/>
+        <w:rPr>
+          <w:lang w:val="en-US"/>
+        </w:rPr>
+      </w:pPr>
+      <w:r>
+        <w:rPr>
+          <w:iCs/>
+          <w:lang w:val="en-US"/>
+        </w:rPr>
+        <w:t xml:space="preserve">Each </w:t>
+      </w:r>
+      <w:r>
+        <w:rPr>
+          <w:iCs/>
+          <w:lang w:val="en-US"/>
+        </w:rPr>
+        <w:t xml:space="preserve">measurement data package returned by the method </w:t>
+      </w:r>
+      <w:r>
+        <w:rPr>
+          <w:i/>
+          <w:iCs/>
+          <w:lang w:val="en-US"/>
+        </w:rPr>
+        <w:t>ser.readline()</w:t>
+      </w:r>
+      <w:r>
+        <w:rPr>
+          <w:iCs/>
+          <w:lang w:val="en-US"/>
+        </w:rPr>
+        <w:t>, can be parsed further to obitain the actual data values</w:t>
+      </w:r>
+      <w:r>
+        <w:rPr>
+          <w:lang w:val="en-US"/>
+        </w:rPr>
+        <w:t>Here’s a set of data packages received from a Linear Sweep Voltammetry (LSV) measurement on a dummy cell with 10 kOhm resistance.</w:t>
+      </w:r>
+    </w:p>
+    <w:p>
+      <w:pPr>
+        <w:rPr>
+          <w:lang w:val="en-US"/>
+        </w:rPr>
+      </w:pPr>
+    </w:p>
+    <w:p>
+      <w:pPr>
+        <w:rPr>
+          <w:lang w:val="en-US"/>
+        </w:rPr>
+      </w:pPr>
+      <w:r>
+        <w:rPr>
+          <w:lang w:val="en-US"/>
+        </w:rPr>
+        <w:t>eM0000\n</w:t>
+      </w:r>
+    </w:p>
+    <w:p>
+      <w:pPr>
+        <w:rPr>
+          <w:lang w:val="en-US"/>
+        </w:rPr>
+      </w:pPr>
+      <w:r>
+        <w:rPr>
+          <w:lang w:val="en-US"/>
+        </w:rPr>
+        <w:t>Pda7F85F3Fu;ba48D503Dp,10,288\n</w:t>
+      </w:r>
+    </w:p>
+    <w:p>
+      <w:pPr>
+        <w:rPr>
+          <w:lang w:val="en-US"/>
+        </w:rPr>
+      </w:pPr>
+      <w:r>
+        <w:rPr>
+          <w:lang w:val="en-US"/>
+        </w:rPr>
+        <w:t>Pda7F9234Bu;ba4E2C324p,10,288\n</w:t>
+      </w:r>
+    </w:p>
+    <w:p>
+      <w:r>
+        <w:t>Pda806EC24u;baAE16C6Dp,10,288</w:t>
+      </w:r>
+      <w:r>
+        <w:t>\n</w:t>
+      </w:r>
+    </w:p>
+    <w:p>
+      <w:r>
+        <w:t>Pda807B031u;baB360495p,10,288</w:t>
+      </w:r>
+      <w:r>
+        <w:t>\n</w:t>
+      </w:r>
+    </w:p>
+    <w:p>
+      <w:pPr>
+        <w:rPr>
+          <w:lang w:val="en-US"/>
+        </w:rPr>
+      </w:pPr>
+      <w:r>
+        <w:rPr>
+          <w:lang w:val="en-US"/>
+        </w:rPr>
+        <w:t>*\n</w:t>
+      </w:r>
+    </w:p>
+    <w:p>
+      <w:pPr>
+        <w:rPr>
+          <w:lang w:val="en-US"/>
+        </w:rPr>
+      </w:pPr>
+      <w:r>
+        <w:rPr>
+          <w:lang w:val="en-US"/>
+        </w:rPr>
+        <w:t>\n</w:t>
+      </w:r>
+    </w:p>
+    <w:p>
+      <w:pPr>
+        <w:rPr>
+          <w:lang w:val="en-US"/>
+        </w:rPr>
+      </w:pPr>
+    </w:p>
+    <w:p>
+      <w:pPr>
+        <w:rPr>
+          <w:lang w:val="en-US"/>
+        </w:rPr>
+      </w:pPr>
+      <w:r>
+        <w:rPr>
+          <w:lang w:val="en-US"/>
+        </w:rPr>
+        <w:lastRenderedPageBreak/>
+        <w:t xml:space="preserve">While parsing a measurement package, various identifiers are used to identify the type of package. For example, In the above sample, </w:t>
+      </w:r>
+    </w:p>
+    <w:p>
+      <w:pPr>
+        <w:rPr>
+          <w:lang w:val="en-US"/>
+        </w:rPr>
+      </w:pPr>
+    </w:p>
+    <w:p>
+      <w:pPr>
+        <w:pStyle w:val="ListParagraph"/>
+        <w:numPr>
+          <w:ilvl w:val="0"/>
+          <w:numId w:val="4"/>
+        </w:numPr>
+        <w:rPr>
+          <w:lang w:val="en-US"/>
+        </w:rPr>
+      </w:pPr>
+      <w:r>
+        <w:rPr>
+          <w:lang w:val="en-US"/>
+        </w:rPr>
+        <w:t>‘e’</w:t>
+      </w:r>
+      <w:r>
+        <w:rPr>
+          <w:lang w:val="en-US"/>
+        </w:rPr>
+        <w:t xml:space="preserve"> is the confirmation of the “execute MethodSCRIPT” command</w:t>
+      </w:r>
+      <w:r>
+        <w:rPr>
+          <w:lang w:val="en-US"/>
+        </w:rPr>
+        <w:t>.</w:t>
+      </w:r>
+    </w:p>
+    <w:p>
+      <w:pPr>
+        <w:pStyle w:val="ListParagraph"/>
+        <w:numPr>
+          <w:ilvl w:val="0"/>
+          <w:numId w:val="4"/>
+        </w:numPr>
+        <w:rPr>
+          <w:lang w:val="en-US"/>
+        </w:rPr>
+      </w:pPr>
+      <w:r>
+        <w:rPr>
+          <w:lang w:val="en-US"/>
+        </w:rPr>
+        <w:t>‘M’</w:t>
+      </w:r>
+      <w:r>
+        <w:rPr>
+          <w:lang w:val="en-US"/>
+        </w:rPr>
+        <w:t xml:space="preserve"> marks the beginning of a measurement loop. </w:t>
+      </w:r>
+    </w:p>
+    <w:p>
+      <w:pPr>
+        <w:pStyle w:val="ListParagraph"/>
+        <w:numPr>
+          <w:ilvl w:val="0"/>
+          <w:numId w:val="4"/>
+        </w:numPr>
+        <w:rPr>
+          <w:lang w:val="en-US"/>
+        </w:rPr>
+      </w:pPr>
+      <w:r>
+        <w:rPr>
+          <w:lang w:val="en-US"/>
+        </w:rPr>
+        <w:t>‘P’ marks the beginning of a measurement data package.</w:t>
+      </w:r>
+    </w:p>
+    <w:p>
+      <w:pPr>
+        <w:pStyle w:val="ListParagraph"/>
+        <w:numPr>
+          <w:ilvl w:val="0"/>
+          <w:numId w:val="4"/>
+        </w:numPr>
+        <w:rPr>
+          <w:lang w:val="en-US"/>
+        </w:rPr>
+      </w:pPr>
+      <w:r>
+        <w:rPr>
+          <w:lang w:val="en-US"/>
+        </w:rPr>
+        <w:t>“*\n” marks the end of a measurement loop.</w:t>
+      </w:r>
+    </w:p>
+    <w:p>
+      <w:pPr>
+        <w:pStyle w:val="ListParagraph"/>
+        <w:numPr>
+          <w:ilvl w:val="0"/>
+          <w:numId w:val="4"/>
+        </w:numPr>
+        <w:rPr>
+          <w:lang w:val="en-US"/>
+        </w:rPr>
+      </w:pPr>
+      <w:r>
+        <w:rPr>
+          <w:lang w:val="en-US"/>
+        </w:rPr>
+        <w:t>“\n” marks the end of the MethodSCRIPT.</w:t>
+      </w:r>
+    </w:p>
+    <w:p>
+      <w:pPr>
+        <w:spacing w:before="120" w:after="240"/>
+        <w:textboxTightWrap w:val="none"/>
+        <w:rPr>
+          <w:lang w:val="en-US"/>
+        </w:rPr>
+      </w:pPr>
+      <w:r>
+        <w:rPr>
+          <w:lang w:val="en-US"/>
+        </w:rPr>
+        <w:t xml:space="preserve">The data values to be received from a measurement can be sent through </w:t>
+      </w:r>
+      <w:r>
+        <w:rPr>
+          <w:lang w:val="en-US"/>
+        </w:rPr>
+        <w:t>‘p</w:t>
+      </w:r>
+      <w:r>
+        <w:rPr>
+          <w:lang w:val="en-US"/>
+        </w:rPr>
+        <w:t>ck</w:t>
+      </w:r>
+      <w:r>
+        <w:rPr>
+          <w:i/>
+          <w:lang w:val="en-US"/>
+        </w:rPr>
+        <w:t xml:space="preserve">’ </w:t>
+      </w:r>
+      <w:r>
+        <w:rPr>
+          <w:lang w:val="en-US"/>
+        </w:rPr>
+        <w:t>commands in the MethodSCRIPT. Most techniques return the data values Potential (set cell potential in V) and Current (measured current in A). These can be sent with the MethodSCRIPT.</w:t>
+      </w:r>
+    </w:p>
+    <w:p>
+      <w:pPr>
+        <w:spacing w:before="100" w:beforeAutospacing="1" w:after="100" w:afterAutospacing="1"/>
+        <w:textboxTightWrap w:val="none"/>
+        <w:rPr>
+          <w:lang w:val="en-US"/>
+        </w:rPr>
+      </w:pPr>
+      <w:r>
+        <w:rPr>
+          <w:lang w:val="en-US"/>
+        </w:rPr>
+        <w:t xml:space="preserve">In case of </w:t>
+      </w:r>
+      <w:r>
+        <w:rPr>
+          <w:lang w:val="en-US"/>
+        </w:rPr>
+        <w:t xml:space="preserve">Electrochemical Impedance Spectroscopy (EIS) </w:t>
+      </w:r>
+      <w:r>
+        <w:rPr>
+          <w:lang w:val="en-US"/>
+        </w:rPr>
+        <w:t>measurement</w:t>
+      </w:r>
+      <w:r>
+        <w:rPr>
+          <w:lang w:val="en-US"/>
+        </w:rPr>
+        <w:t>s</w:t>
+      </w:r>
+      <w:r>
+        <w:rPr>
+          <w:lang w:val="en-US"/>
+        </w:rPr>
+        <w:t xml:space="preserve">, </w:t>
+      </w:r>
+      <w:r>
+        <w:rPr>
+          <w:lang w:val="en-US"/>
+        </w:rPr>
+        <w:t xml:space="preserve">the following </w:t>
+      </w:r>
+      <w:r>
+        <w:rPr>
+          <w:i/>
+          <w:lang w:val="en-US"/>
+        </w:rPr>
+        <w:t xml:space="preserve">variable types </w:t>
+      </w:r>
+      <w:r>
+        <w:rPr>
+          <w:lang w:val="en-US"/>
+        </w:rPr>
+        <w:t xml:space="preserve"> can be sent with the MethodSCRIPT and received as measurement data values.</w:t>
+      </w:r>
+    </w:p>
+    <w:p>
+      <w:pPr>
+        <w:numPr>
+          <w:ilvl w:val="0"/>
+          <w:numId w:val="3"/>
+        </w:numPr>
+        <w:spacing w:before="100" w:beforeAutospacing="1" w:after="100" w:afterAutospacing="1"/>
+        <w:textboxTightWrap w:val="none"/>
+        <w:rPr>
+          <w:lang w:val="en-US"/>
+        </w:rPr>
+      </w:pPr>
+      <w:r>
+        <w:rPr>
+          <w:lang w:val="en-US"/>
+        </w:rPr>
+        <w:t>Frequency</w:t>
+      </w:r>
+      <w:r>
+        <w:rPr>
+          <w:lang w:val="en-US"/>
+        </w:rPr>
+        <w:t xml:space="preserve"> (</w:t>
+      </w:r>
+      <w:r>
+        <w:rPr>
+          <w:lang w:val="en-US"/>
+        </w:rPr>
+        <w:t>set frequency in Hz</w:t>
+      </w:r>
+      <w:r>
+        <w:rPr>
+          <w:lang w:val="en-US"/>
+        </w:rPr>
+        <w:t>)</w:t>
+      </w:r>
+    </w:p>
+    <w:p>
+      <w:pPr>
+        <w:numPr>
+          <w:ilvl w:val="0"/>
+          <w:numId w:val="3"/>
+        </w:numPr>
+        <w:spacing w:before="100" w:beforeAutospacing="1" w:after="100" w:afterAutospacing="1"/>
+        <w:textboxTightWrap w:val="none"/>
+        <w:rPr>
+          <w:lang w:val="en-US"/>
+        </w:rPr>
+      </w:pPr>
+      <w:r>
+        <w:rPr>
+          <w:lang w:val="en-US"/>
+        </w:rPr>
+        <w:t>Real part of complex Impedance</w:t>
+      </w:r>
+      <w:r>
+        <w:rPr>
+          <w:lang w:val="en-US"/>
+        </w:rPr>
+        <w:t xml:space="preserve"> (</w:t>
+      </w:r>
+      <w:r>
+        <w:rPr>
+          <w:lang w:val="en-US"/>
+        </w:rPr>
+        <w:t>measured impedance Ohm</w:t>
+      </w:r>
+      <w:r>
+        <w:rPr>
+          <w:lang w:val="en-US"/>
+        </w:rPr>
+        <w:t>)</w:t>
+      </w:r>
+    </w:p>
+    <w:p>
+      <w:pPr>
+        <w:numPr>
+          <w:ilvl w:val="0"/>
+          <w:numId w:val="3"/>
+        </w:numPr>
+        <w:spacing w:before="100" w:beforeAutospacing="1" w:after="100" w:afterAutospacing="1"/>
+        <w:textboxTightWrap w:val="none"/>
+        <w:rPr>
+          <w:lang w:val="en-US"/>
+        </w:rPr>
+      </w:pPr>
+      <w:r>
+        <w:rPr>
+          <w:lang w:val="en-US"/>
+        </w:rPr>
+        <w:t>Imaginary part of complex Impedance (measured impedance in Ohm)</w:t>
+      </w:r>
+    </w:p>
+    <w:p>
+      <w:pPr>
+        <w:spacing w:before="100" w:beforeAutospacing="1" w:after="100" w:afterAutospacing="1"/>
+        <w:textboxTightWrap w:val="none"/>
+        <w:rPr>
+          <w:lang w:val="en-US"/>
+        </w:rPr>
+      </w:pPr>
+      <w:r>
+        <w:rPr>
+          <w:lang w:val="en-US"/>
+        </w:rPr>
+        <w:t>The following metadata values can also be obtained from the data packages, if present.</w:t>
+      </w:r>
+    </w:p>
+    <w:p>
+      <w:pPr>
+        <w:numPr>
+          <w:ilvl w:val="0"/>
+          <w:numId w:val="3"/>
+        </w:numPr>
+        <w:spacing w:before="100" w:beforeAutospacing="1" w:after="100" w:afterAutospacing="1"/>
+        <w:textboxTightWrap w:val="none"/>
+        <w:rPr>
+          <w:lang w:val="en-US"/>
+        </w:rPr>
+      </w:pPr>
+      <w:r>
+        <w:rPr>
+          <w:lang w:val="en-US"/>
+        </w:rPr>
+        <w:t>CurrentStatus (</w:t>
+      </w:r>
+      <w:r>
+        <w:rPr>
+          <w:lang w:val="en-US"/>
+        </w:rPr>
+        <w:t xml:space="preserve">OK, </w:t>
+      </w:r>
+      <w:r>
+        <w:rPr>
+          <w:lang w:val="en-US"/>
+        </w:rPr>
+        <w:t>U</w:t>
+      </w:r>
+      <w:r>
+        <w:rPr>
+          <w:lang w:val="en-US"/>
+        </w:rPr>
+        <w:t>nderload</w:t>
+      </w:r>
+      <w:r>
+        <w:rPr>
+          <w:lang w:val="en-US"/>
+        </w:rPr>
+        <w:t>,</w:t>
+      </w:r>
+      <w:r>
+        <w:rPr>
+          <w:lang w:val="en-US"/>
+        </w:rPr>
+        <w:t xml:space="preserve"> </w:t>
+      </w:r>
+      <w:r>
+        <w:rPr>
+          <w:lang w:val="en-US"/>
+        </w:rPr>
+        <w:t>O</w:t>
+      </w:r>
+      <w:r>
+        <w:rPr>
+          <w:lang w:val="en-US"/>
+        </w:rPr>
+        <w:t>verload, </w:t>
+      </w:r>
+      <w:r>
+        <w:rPr>
+          <w:lang w:val="en-US"/>
+        </w:rPr>
+        <w:t>O</w:t>
+      </w:r>
+      <w:r>
+        <w:rPr>
+          <w:lang w:val="en-US"/>
+        </w:rPr>
+        <w:t>verload warning</w:t>
+      </w:r>
+      <w:r>
+        <w:rPr>
+          <w:lang w:val="en-US"/>
+        </w:rPr>
+        <w:t>)</w:t>
+      </w:r>
+    </w:p>
+    <w:p>
+      <w:pPr>
+        <w:numPr>
+          <w:ilvl w:val="0"/>
+          <w:numId w:val="3"/>
+        </w:numPr>
+        <w:spacing w:before="100" w:beforeAutospacing="1" w:after="100" w:afterAutospacing="1"/>
+        <w:textboxTightWrap w:val="none"/>
+        <w:rPr>
+          <w:lang w:val="en-US"/>
+        </w:rPr>
+      </w:pPr>
+      <w:r>
+        <w:rPr>
+          <w:lang w:val="en-US"/>
+        </w:rPr>
+        <w:t>CurrentRange (the current range in use)</w:t>
+      </w:r>
+    </w:p>
+    <w:p>
+      <w:pPr>
+        <w:numPr>
+          <w:ilvl w:val="0"/>
+          <w:numId w:val="3"/>
+        </w:numPr>
+        <w:spacing w:before="100" w:beforeAutospacing="1" w:after="100" w:afterAutospacing="1"/>
+        <w:textboxTightWrap w:val="none"/>
+        <w:rPr>
+          <w:lang w:val="en-US"/>
+        </w:rPr>
+      </w:pPr>
+      <w:r>
+        <w:rPr>
+          <w:lang w:val="en-US"/>
+        </w:rPr>
+        <w:t>N</w:t>
+      </w:r>
+      <w:r>
+        <w:rPr>
+          <w:lang w:val="en-US"/>
+        </w:rPr>
+        <w:t>oise</w:t>
+      </w:r>
+    </w:p>
+    <w:p>
+      <w:pPr>
+        <w:rPr>
+          <w:lang w:val="en-US"/>
+        </w:rPr>
+      </w:pPr>
     </w:p>
     <w:sectPr>
       <w:pgSz w:w="11906" w:h="16838"/>
@@ -5469,6 +3957,9 @@
   </w:num>
   <w:num w:numId="10">
     <w:abstractNumId w:val="3"/>
+  </w:num>
+  <w:num w:numId="11">
+    <w:abstractNumId w:val="4"/>
   </w:num>
   <w:numIdMacAtCleanup w:val="7"/>
 </w:numbering>
@@ -7096,6 +5587,7 @@
     <w:rsid w:val="0058434B"/>
     <w:rsid w:val="005B36A8"/>
     <w:rsid w:val="006439E2"/>
+    <w:rsid w:val="0066766D"/>
     <w:rsid w:val="006E4857"/>
     <w:rsid w:val="00872960"/>
     <w:rsid w:val="008B5A90"/>
@@ -7109,6 +5601,7 @@
     <w:rsid w:val="00B30536"/>
     <w:rsid w:val="00CD0F6D"/>
     <w:rsid w:val="00D504C9"/>
+    <w:rsid w:val="00D72627"/>
     <w:rsid w:val="00DB243A"/>
     <w:rsid w:val="00DC6109"/>
     <w:rsid w:val="00E16E19"/>
@@ -7899,7 +6392,7 @@
 </file>
 
 <file path=customXml/itemProps1.xml><?xml version="1.0" encoding="utf-8"?>
-<ds:datastoreItem xmlns:ds="http://schemas.openxmlformats.org/officeDocument/2006/customXml" ds:itemID="{DB914F20-A4A7-440A-B4DE-1726A60AA50F}">
+<ds:datastoreItem xmlns:ds="http://schemas.openxmlformats.org/officeDocument/2006/customXml" ds:itemID="{B6886FAE-D1E1-4776-AF54-F761B2BDCBEA}">
   <ds:schemaRefs>
     <ds:schemaRef ds:uri="http://schemas.openxmlformats.org/officeDocument/2006/bibliography"/>
   </ds:schemaRefs>

</xml_diff>